<commit_message>
initial edit from yz
</commit_message>
<xml_diff>
--- a/report/Report_v1.docx
+++ b/report/Report_v1.docx
@@ -1,10 +1,10 @@
 
 <file path=word/document.xml><?xml version="1.0" encoding="utf-8"?>
-<w:document xmlns:wpc="http://schemas.microsoft.com/office/word/2010/wordprocessingCanvas" xmlns:cx="http://schemas.microsoft.com/office/drawing/2014/chartex" xmlns:cx1="http://schemas.microsoft.com/office/drawing/2015/9/8/chartex" xmlns:mc="http://schemas.openxmlformats.org/markup-compatibility/2006" xmlns:o="urn:schemas-microsoft-com:office:office" xmlns:r="http://schemas.openxmlformats.org/officeDocument/2006/relationships" xmlns:m="http://schemas.openxmlformats.org/officeDocument/2006/math" xmlns:v="urn:schemas-microsoft-com:vml" xmlns:wp14="http://schemas.microsoft.com/office/word/2010/wordprocessingDrawing" xmlns:wp="http://schemas.openxmlformats.org/drawingml/2006/wordprocessingDrawing" xmlns:w10="urn:schemas-microsoft-com:office:word" xmlns:w="http://schemas.openxmlformats.org/wordprocessingml/2006/main" xmlns:w14="http://schemas.microsoft.com/office/word/2010/wordml" xmlns:w15="http://schemas.microsoft.com/office/word/2012/wordml" xmlns:w16se="http://schemas.microsoft.com/office/word/2015/wordml/symex" xmlns:wpg="http://schemas.microsoft.com/office/word/2010/wordprocessingGroup" xmlns:wpi="http://schemas.microsoft.com/office/word/2010/wordprocessingInk" xmlns:wne="http://schemas.microsoft.com/office/word/2006/wordml" xmlns:wps="http://schemas.microsoft.com/office/word/2010/wordprocessingShape" mc:Ignorable="w14 w15 w16se wp14">
+<w:document xmlns:wpc="http://schemas.microsoft.com/office/word/2010/wordprocessingCanvas" xmlns:cx="http://schemas.microsoft.com/office/drawing/2014/chartex" xmlns:cx1="http://schemas.microsoft.com/office/drawing/2015/9/8/chartex" xmlns:cx2="http://schemas.microsoft.com/office/drawing/2015/10/21/chartex" xmlns:cx3="http://schemas.microsoft.com/office/drawing/2016/5/9/chartex" xmlns:cx4="http://schemas.microsoft.com/office/drawing/2016/5/10/chartex" xmlns:cx5="http://schemas.microsoft.com/office/drawing/2016/5/11/chartex" xmlns:cx6="http://schemas.microsoft.com/office/drawing/2016/5/12/chartex" xmlns:cx7="http://schemas.microsoft.com/office/drawing/2016/5/13/chartex" xmlns:cx8="http://schemas.microsoft.com/office/drawing/2016/5/14/chartex" xmlns:mc="http://schemas.openxmlformats.org/markup-compatibility/2006" xmlns:aink="http://schemas.microsoft.com/office/drawing/2016/ink" xmlns:am3d="http://schemas.microsoft.com/office/drawing/2017/model3d" xmlns:o="urn:schemas-microsoft-com:office:office" xmlns:r="http://schemas.openxmlformats.org/officeDocument/2006/relationships" xmlns:m="http://schemas.openxmlformats.org/officeDocument/2006/math" xmlns:v="urn:schemas-microsoft-com:vml" xmlns:wp14="http://schemas.microsoft.com/office/word/2010/wordprocessingDrawing" xmlns:wp="http://schemas.openxmlformats.org/drawingml/2006/wordprocessingDrawing" xmlns:w10="urn:schemas-microsoft-com:office:word" xmlns:w="http://schemas.openxmlformats.org/wordprocessingml/2006/main" xmlns:w14="http://schemas.microsoft.com/office/word/2010/wordml" xmlns:w15="http://schemas.microsoft.com/office/word/2012/wordml" xmlns:w16cid="http://schemas.microsoft.com/office/word/2016/wordml/cid" xmlns:w16se="http://schemas.microsoft.com/office/word/2015/wordml/symex" xmlns:wpg="http://schemas.microsoft.com/office/word/2010/wordprocessingGroup" xmlns:wpi="http://schemas.microsoft.com/office/word/2010/wordprocessingInk" xmlns:wne="http://schemas.microsoft.com/office/word/2006/wordml" xmlns:wps="http://schemas.microsoft.com/office/word/2010/wordprocessingShape" mc:Ignorable="w14 w15 w16se w16cid wp14">
   <w:body>
     <w:p>
       <w:pPr>
-        <w:pStyle w:val="a7"/>
+        <w:pStyle w:val="Title"/>
         <w:framePr w:wrap="notBeside" w:x="1419" w:y="163"/>
       </w:pPr>
       <w:r>
@@ -16,8 +16,13 @@
         <w:pStyle w:val="Authors"/>
         <w:framePr w:wrap="notBeside" w:x="1326" w:y="937"/>
       </w:pPr>
-      <w:r>
-        <w:t>Jiaqi Gu</w:t>
+      <w:proofErr w:type="spellStart"/>
+      <w:r>
+        <w:t>Jiaqi</w:t>
+      </w:r>
+      <w:proofErr w:type="spellEnd"/>
+      <w:r>
+        <w:t xml:space="preserve"> Gu</w:t>
       </w:r>
       <w:r>
         <w:rPr>
@@ -66,7 +71,19 @@
         <w:rPr>
           <w:spacing w:val="-2"/>
         </w:rPr>
-        <w:t xml:space="preserve">have problems in high latency, low throughput, and high power consumption. </w:t>
+        <w:t xml:space="preserve">have problems in high latency, low throughput, and </w:t>
+      </w:r>
+      <w:r>
+        <w:rPr>
+          <w:spacing w:val="-2"/>
+        </w:rPr>
+        <w:t>high-power</w:t>
+      </w:r>
+      <w:r>
+        <w:rPr>
+          <w:spacing w:val="-2"/>
+        </w:rPr>
+        <w:t xml:space="preserve"> consumption. </w:t>
       </w:r>
       <w:r>
         <w:rPr>
@@ -147,7 +164,7 @@
     <w:bookmarkEnd w:id="0"/>
     <w:p>
       <w:pPr>
-        <w:pStyle w:val="1"/>
+        <w:pStyle w:val="Heading1"/>
       </w:pPr>
       <w:r>
         <w:t>I</w:t>
@@ -206,7 +223,13 @@
         <w:jc w:val="both"/>
       </w:pPr>
       <w:r>
-        <w:t xml:space="preserve">  Booth multiplier [1], is based on an algorithm designed for fast multiplication. It first re-encodes adjacent bits in one of the multiplicand, aimed at reducing the number of partial products. Then all the partial products will be simply calculated and sign-extended in order to achieve multiplication of two’s complement numbers. Finally, weighted summation will be applied to those partial products to generate the result. Therefore, there are several issues for us to address: (1) how to trade-off between performance benefit and overhead of different radix of Booth algorithm; (2) how to achieve efficient sign extension; (3) how to achieve higher performance in partial product summation; and (4) how to reduce the area complexity of the hardware design.</w:t>
+        <w:t xml:space="preserve">  Booth multiplier [1], is based on an algorithm designed for fast multiplication. It first re-encodes adjacent bits in one of the </w:t>
+      </w:r>
+      <w:r>
+        <w:t>multiplicands</w:t>
+      </w:r>
+      <w:r>
+        <w:t>, aimed at reducing the number of partial products. Then all the partial products will be simply calculated and sign-extended in order to achieve multiplication of two’s complement numbers. Finally, weighted summation will be applied to those partial products to generate the result. Therefore, there are several issues for us to address: (1) how to trade-off between performance benefit and overhead of different radix of Booth algorithm; (2) how to achieve efficient sign extension; (3) how to achieve higher performance in partial product summation; and (4) how to reduce the area complexity of the hardware design.</w:t>
       </w:r>
     </w:p>
     <w:p>
@@ -247,7 +270,7 @@
     </w:p>
     <w:p>
       <w:pPr>
-        <w:pStyle w:val="a9"/>
+        <w:pStyle w:val="FootnoteText"/>
       </w:pPr>
       <w:r>
         <w:t>J. Gu is with the Department of Electrical and Computer Engineering, the University of Texas at Austin, TX 78712 USA. (e-mail: jqgu@utexas.edu).</w:t>
@@ -255,7 +278,7 @@
     </w:p>
     <w:p>
       <w:pPr>
-        <w:pStyle w:val="a9"/>
+        <w:pStyle w:val="FootnoteText"/>
       </w:pPr>
       <w:r>
         <w:t xml:space="preserve">Y. Zhang is with the Department of Electrical and Computer Engineering, the University of Texas at Austin, TX 78712 USA. (e-mail: irenezhang@utexas.edu). </w:t>
@@ -267,7 +290,15 @@
         <w:ind w:firstLine="0"/>
       </w:pPr>
       <w:r>
-        <w:t xml:space="preserve">products are computed by Booth multiplier, and this architecture innovation results in significant reduction in delay. R. D. Kshirsagar </w:t>
+        <w:t xml:space="preserve">products are computed by Booth multiplier, and this architecture innovation results in significant reduction in delay. R. D. </w:t>
+      </w:r>
+      <w:proofErr w:type="spellStart"/>
+      <w:r>
+        <w:t>Kshirsagar</w:t>
+      </w:r>
+      <w:proofErr w:type="spellEnd"/>
+      <w:r>
+        <w:t xml:space="preserve"> </w:t>
       </w:r>
       <w:r>
         <w:rPr>
@@ -288,7 +319,23 @@
         <w:t xml:space="preserve"> </w:t>
       </w:r>
       <w:r>
-        <w:t xml:space="preserve"> Inspired by the above work, we propose a high-speed multiplier to achieve lower latency, higher throughput, and lower power consumption. Specifically, we adopt radix-4 modified Booth Encoding to halve the number of partial products a multiplier must add together. Then, we adopt reduced area reduction architecture with full adders and half adders to reduce those partial products to two lines</w:t>
+        <w:t xml:space="preserve"> Inspired by the above work, we propose a high-speed multiplier to achieve lower latency, higher throughput, and lower power consumption. Specifically, we adopt radix-4 modified Booth Encoding to halve the number of partial products a multiplier must add. Then, we adopt </w:t>
+      </w:r>
+      <w:r>
+        <w:rPr>
+          <w:rFonts w:hint="eastAsia"/>
+          <w:lang w:eastAsia="zh-CN"/>
+        </w:rPr>
+        <w:t>the</w:t>
+      </w:r>
+      <w:r>
+        <w:rPr>
+          <w:lang w:eastAsia="zh-CN"/>
+        </w:rPr>
+        <w:t xml:space="preserve"> </w:t>
+      </w:r>
+      <w:r>
+        <w:t>reduced area reduction architecture with full adders and half adders to reduce those partial products to two lines</w:t>
       </w:r>
       <w:r>
         <w:t xml:space="preserve">, in order to cut down the use of half adders while keeping the reduction efficiency. </w:t>
@@ -338,7 +385,7 @@
     </w:p>
     <w:p>
       <w:pPr>
-        <w:pStyle w:val="1"/>
+        <w:pStyle w:val="Heading1"/>
       </w:pPr>
       <w:r>
         <w:t>Modified Radix-4 Booth Encoding</w:t>
@@ -349,7 +396,19 @@
         <w:pStyle w:val="Text"/>
       </w:pPr>
       <w:r>
-        <w:t xml:space="preserve">When doing multiplication of two N-bit binary two’s complement numbers, there will be N partial products (PP) as well as a lot of sign extension bits. In order to add N lines of partial products, N addition operations are needed, with relatively great computation latency and power dissipation. Booth encoding, thus offers a solution to reduce the total number of addition required in the above process. </w:t>
+        <w:t xml:space="preserve">When doing multiplication of two N-bit binary two’s complement numbers, there will be N partial products (PP) as well as a lot of sign extension bits. In order to add N lines of partial products, N addition operations are needed, with relatively great computation latency and power dissipation. </w:t>
+      </w:r>
+      <w:r>
+        <w:t>Booth encoding</w:t>
+      </w:r>
+      <w:r>
+        <w:t xml:space="preserve"> thus offers a solution to reduce the total number of </w:t>
+      </w:r>
+      <w:r>
+        <w:t>additions</w:t>
+      </w:r>
+      <w:r>
+        <w:t xml:space="preserve"> required in the above process. </w:t>
       </w:r>
       <w:r>
         <w:t>Specifically, as we used in this design, radix-4 Booth Encoding consider three consecutive bits from the least significant bit (LSB) to most significant bit (MSB), with a “0” appended to the LSB. We use {</w:t>
@@ -1151,7 +1210,7 @@
                         <w:txbxContent>
                           <w:p>
                             <w:pPr>
-                              <w:pStyle w:val="a9"/>
+                              <w:pStyle w:val="FootnoteText"/>
                               <w:ind w:firstLine="0"/>
                               <w:jc w:val="center"/>
                             </w:pPr>
@@ -1241,12 +1300,12 @@
                 <v:stroke joinstyle="miter"/>
                 <v:path gradientshapeok="t" o:connecttype="rect"/>
               </v:shapetype>
-              <v:shape id="Text Box 2" o:spid="_x0000_s1026" type="#_x0000_t202" style="position:absolute;left:0;text-align:left;margin-left:269.05pt;margin-top:0;width:248.4pt;height:324pt;z-index:251666432;visibility:visible;mso-wrap-style:square;mso-width-percent:0;mso-height-percent:0;mso-wrap-distance-left:9pt;mso-wrap-distance-top:0;mso-wrap-distance-right:9pt;mso-wrap-distance-bottom:0;mso-position-horizontal:absolute;mso-position-horizontal-relative:margin;mso-position-vertical:top;mso-position-vertical-relative:margin;mso-width-percent:0;mso-height-percent:0;mso-width-relative:page;mso-height-relative:page;v-text-anchor:top" o:gfxdata="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" o:allowincell="f" stroked="f">
+              <v:shape id="Text Box 2" o:spid="_x0000_s1026" type="#_x0000_t202" style="position:absolute;left:0;text-align:left;margin-left:269.05pt;margin-top:0;width:248.4pt;height:324pt;z-index:251666432;visibility:visible;mso-wrap-style:square;mso-width-percent:0;mso-height-percent:0;mso-wrap-distance-left:9pt;mso-wrap-distance-top:0;mso-wrap-distance-right:9pt;mso-wrap-distance-bottom:0;mso-position-horizontal:absolute;mso-position-horizontal-relative:margin;mso-position-vertical:top;mso-position-vertical-relative:margin;mso-width-percent:0;mso-height-percent:0;mso-width-relative:page;mso-height-relative:page;v-text-anchor:top" o:gfxdata="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" o:allowincell="f" stroked="f">
                 <v:textbox inset="0,0,0,0">
                   <w:txbxContent>
                     <w:p>
                       <w:pPr>
-                        <w:pStyle w:val="a9"/>
+                        <w:pStyle w:val="FootnoteText"/>
                         <w:ind w:firstLine="0"/>
                         <w:jc w:val="center"/>
                       </w:pPr>
@@ -1376,7 +1435,7 @@
     </w:p>
     <w:p>
       <w:pPr>
-        <w:pStyle w:val="1"/>
+        <w:pStyle w:val="Heading1"/>
       </w:pPr>
       <w:r>
         <w:t>Reduced-area Reduction</w:t>
@@ -1387,7 +1446,13 @@
         <w:jc w:val="both"/>
       </w:pPr>
       <w:r>
-        <w:t xml:space="preserve">  Reduced-area Reduction is the partial product reduction method used in Reduced-area Multiplier []. This method only allows the use of half adder </w:t>
+        <w:t xml:space="preserve">  Reduced-area Reduction is the partial product reduction method used in Reduced-area Multiplier [</w:t>
+      </w:r>
+      <w:r>
+        <w:t>6</w:t>
+      </w:r>
+      <w:r>
+        <w:t xml:space="preserve">]. This method only allows the use of half adder </w:t>
       </w:r>
       <w:r>
         <w:t>when</w:t>
@@ -1440,7 +1505,7 @@
     </w:p>
     <w:p>
       <w:pPr>
-        <w:pStyle w:val="1"/>
+        <w:pStyle w:val="Heading1"/>
       </w:pPr>
       <w:r>
         <w:t>LING Adder</w:t>
@@ -1448,32 +1513,117 @@
     </w:p>
     <w:p>
       <w:pPr>
-        <w:pStyle w:val="1"/>
-      </w:pPr>
-      <w:r>
-        <w:t xml:space="preserve">  </w:t>
-      </w:r>
-      <w:r>
-        <w:t>Theoretical Analysis</w:t>
+        <w:rPr>
+          <w:color w:val="FF0000"/>
+        </w:rPr>
+      </w:pPr>
+      <w:r>
+        <w:t>Similar to a traditional carry lookahead adder</w:t>
+      </w:r>
+      <w:r>
+        <w:t xml:space="preserve">, </w:t>
+      </w:r>
+      <w:r>
+        <w:rPr>
+          <w:lang w:eastAsia="zh-CN"/>
+        </w:rPr>
+        <w:t>LING</w:t>
+      </w:r>
+      <w:r>
+        <w:t xml:space="preserve"> adder</w:t>
+      </w:r>
+      <w:r>
+        <w:t xml:space="preserve"> [5]</w:t>
+      </w:r>
+      <w:r>
+        <w:t xml:space="preserve"> is a</w:t>
+      </w:r>
+      <w:r>
+        <w:t>n</w:t>
+      </w:r>
+      <w:r>
+        <w:t xml:space="preserve"> </w:t>
+      </w:r>
+      <w:r>
+        <w:t>optimized version of</w:t>
+      </w:r>
+      <w:r>
+        <w:t xml:space="preserve"> prefix adder that relies on fast carry generation to achieve performance. </w:t>
+      </w:r>
+      <w:r>
+        <w:t>LING adder</w:t>
+      </w:r>
+      <w:r>
+        <w:t xml:space="preserve"> relies on traditional propagate and generate bits in calculating the carry, but it proposes a novel carry formation that </w:t>
+      </w:r>
+      <w:r>
+        <w:t>reduce</w:t>
+      </w:r>
+      <w:r>
+        <w:t>s</w:t>
+      </w:r>
+      <w:r>
+        <w:t xml:space="preserve"> dependency from the previous bit </w:t>
+      </w:r>
+      <w:r>
+        <w:rPr>
+          <w:color w:val="000000" w:themeColor="text1"/>
+        </w:rPr>
+        <w:t>addition</w:t>
+      </w:r>
+      <w:r>
+        <w:rPr>
+          <w:color w:val="000000" w:themeColor="text1"/>
+        </w:rPr>
+        <w:t xml:space="preserve"> to achieve fast sum calculation.</w:t>
       </w:r>
     </w:p>
     <w:p>
       <w:pPr>
-        <w:jc w:val="both"/>
-      </w:pPr>
-      <w:r>
-        <w:t xml:space="preserve">  The complete design of our proposed three-stage multiplier is shown as Fig. 1. There are mainly three stages in its architecture: (1)Booth encoding and partial product generation; (2)reduced-area reduction; and (3)carry propagation adder.</w:t>
-      </w:r>
-      <w:r>
-        <w:t xml:space="preserve"> Each of them will be further illustrated in the following sections.</w:t>
-      </w:r>
-      <w:r>
-        <w:t xml:space="preserve"> </w:t>
+        <w:pStyle w:val="Heading1"/>
+      </w:pPr>
+      <w:r>
+        <w:t xml:space="preserve">  </w:t>
+      </w:r>
+      <w:r>
+        <w:t>Theoretical Analysis</w:t>
       </w:r>
     </w:p>
     <w:p>
       <w:pPr>
-        <w:pStyle w:val="2"/>
+        <w:jc w:val="both"/>
+      </w:pPr>
+      <w:r>
+        <w:t xml:space="preserve">  The complete design of our proposed three-stage multiplier is shown as Fig. 1. There are mainly three stages in its architecture: (</w:t>
+      </w:r>
+      <w:r>
+        <w:t>1) Booth</w:t>
+      </w:r>
+      <w:r>
+        <w:t xml:space="preserve"> encoding and partial product generation; (2)</w:t>
+      </w:r>
+      <w:r>
+        <w:t xml:space="preserve"> </w:t>
+      </w:r>
+      <w:r>
+        <w:t>reduced-area reduction; and (3)</w:t>
+      </w:r>
+      <w:r>
+        <w:t xml:space="preserve"> c</w:t>
+      </w:r>
+      <w:r>
+        <w:t>arry propagation adder.</w:t>
+      </w:r>
+      <w:r>
+        <w:t xml:space="preserve"> Each of them will be further illustrated in the following sections.</w:t>
+      </w:r>
+      <w:r>
+        <w:t xml:space="preserve"> </w:t>
+      </w:r>
+    </w:p>
+    <w:p>
+      <w:pPr>
+        <w:pStyle w:val="Heading2"/>
       </w:pPr>
       <w:r>
         <w:t>Booth Encod</w:t>
@@ -1576,19 +1726,7 @@
           <w:rPr>
             <w:rFonts w:ascii="Cambria Math" w:hAnsi="Cambria Math"/>
           </w:rPr>
-          <m:t>=</m:t>
-        </m:r>
-        <m:r>
-          <w:rPr>
-            <w:rFonts w:ascii="Cambria Math" w:hAnsi="Cambria Math"/>
-          </w:rPr>
-          <m:t>6</m:t>
-        </m:r>
-        <m:r>
-          <w:rPr>
-            <w:rFonts w:ascii="Cambria Math" w:hAnsi="Cambria Math"/>
-          </w:rPr>
-          <m:t>N</m:t>
+          <m:t>=6N</m:t>
         </m:r>
       </m:oMath>
       <w:r>
@@ -1685,16 +1823,34 @@
         <w:t>+A, -A, +2A, and -2A.</w:t>
       </w:r>
       <w:r>
-        <w:t xml:space="preserve"> Given that the left shift operation and the two’s complement operation extend the number of bit of the partial product and also require sign-extension</w:t>
-      </w:r>
-      <w:r>
-        <w:t>, we adopted a fast sign-extension method proposed in []</w:t>
+        <w:t xml:space="preserve"> Given that the left shift operation and the two’s complement operation extend the number of bit</w:t>
+      </w:r>
+      <w:r>
+        <w:t>s</w:t>
+      </w:r>
+      <w:r>
+        <w:t xml:space="preserve"> of the partial product and also require sign-extension</w:t>
+      </w:r>
+      <w:r>
+        <w:t>, we adopted a fast sign-extension method proposed in [</w:t>
+      </w:r>
+      <w:r>
+        <w:t>7</w:t>
+      </w:r>
+      <w:r>
+        <w:t>]</w:t>
       </w:r>
       <w:r>
         <w:t xml:space="preserve">. This method </w:t>
       </w:r>
       <w:r>
-        <w:t>assumes all the partial products negative, and pre-calculat</w:t>
+        <w:t xml:space="preserve">assumes all the partial products </w:t>
+      </w:r>
+      <w:r>
+        <w:t>negative and</w:t>
+      </w:r>
+      <w:r>
+        <w:t xml:space="preserve"> pre-calculat</w:t>
       </w:r>
       <w:r>
         <w:t>es</w:t>
@@ -1804,13 +1960,7 @@
               <w:rPr>
                 <w:rFonts w:ascii="Cambria Math" w:hAnsi="Cambria Math"/>
               </w:rPr>
-              <m:t>N</m:t>
-            </m:r>
-            <m:r>
-              <w:rPr>
-                <w:rFonts w:ascii="Cambria Math" w:hAnsi="Cambria Math"/>
-              </w:rPr>
-              <m:t>(7N+3)</m:t>
+              <m:t>N(7N+3)</m:t>
             </m:r>
           </m:num>
           <m:den>
@@ -1874,19 +2024,7 @@
               <w:rPr>
                 <w:rFonts w:ascii="Cambria Math" w:hAnsi="Cambria Math"/>
               </w:rPr>
-              <m:t>+1</m:t>
-            </m:r>
-            <m:r>
-              <w:rPr>
-                <w:rFonts w:ascii="Cambria Math" w:hAnsi="Cambria Math"/>
-              </w:rPr>
-              <m:t>9</m:t>
-            </m:r>
-            <m:r>
-              <w:rPr>
-                <w:rFonts w:ascii="Cambria Math" w:hAnsi="Cambria Math"/>
-              </w:rPr>
-              <m:t>N</m:t>
+              <m:t>+19N</m:t>
             </m:r>
           </m:num>
           <m:den>
@@ -2718,7 +2856,7 @@
                           </w:tbl>
                           <w:p>
                             <w:pPr>
-                              <w:pStyle w:val="a9"/>
+                              <w:pStyle w:val="FootnoteText"/>
                               <w:ind w:firstLine="0"/>
                             </w:pPr>
                           </w:p>
@@ -2742,7 +2880,7 @@
           </mc:Choice>
           <mc:Fallback>
             <w:pict>
-              <v:shape w14:anchorId="1F93E888" id="_x0000_s1027" type="#_x0000_t202" style="position:absolute;left:0;text-align:left;margin-left:0;margin-top:0;width:248.4pt;height:168.4pt;z-index:251664384;visibility:visible;mso-wrap-style:square;mso-width-percent:0;mso-height-percent:0;mso-wrap-distance-left:9pt;mso-wrap-distance-top:0;mso-wrap-distance-right:9pt;mso-wrap-distance-bottom:0;mso-position-horizontal:left;mso-position-horizontal-relative:margin;mso-position-vertical:top;mso-position-vertical-relative:margin;mso-width-percent:0;mso-height-percent:0;mso-width-relative:page;mso-height-relative:page;v-text-anchor:top" o:gfxdata="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" o:allowincell="f" stroked="f">
+              <v:shape w14:anchorId="1F93E888" id="_x0000_s1027" type="#_x0000_t202" style="position:absolute;left:0;text-align:left;margin-left:0;margin-top:0;width:248.4pt;height:168.4pt;z-index:251664384;visibility:visible;mso-wrap-style:square;mso-width-percent:0;mso-height-percent:0;mso-wrap-distance-left:9pt;mso-wrap-distance-top:0;mso-wrap-distance-right:9pt;mso-wrap-distance-bottom:0;mso-position-horizontal:left;mso-position-horizontal-relative:margin;mso-position-vertical:top;mso-position-vertical-relative:margin;mso-width-percent:0;mso-height-percent:0;mso-width-relative:page;mso-height-relative:page;v-text-anchor:top" o:gfxdata="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" o:allowincell="f" stroked="f">
                 <v:textbox inset="0,0,0,0">
                   <w:txbxContent>
                     <w:p>
@@ -3426,7 +3564,7 @@
                     </w:tbl>
                     <w:p>
                       <w:pPr>
-                        <w:pStyle w:val="a9"/>
+                        <w:pStyle w:val="FootnoteText"/>
                         <w:ind w:firstLine="0"/>
                       </w:pPr>
                     </w:p>
@@ -3442,7 +3580,7 @@
     </w:p>
     <w:p>
       <w:pPr>
-        <w:pStyle w:val="2"/>
+        <w:pStyle w:val="Heading2"/>
       </w:pPr>
       <w:r>
         <w:t>Partial Product Reduction</w:t>
@@ -3468,7 +3606,19 @@
         <w:t>.</w:t>
       </w:r>
       <w:r>
-        <w:t xml:space="preserve"> thus the total gate delay of the reduction process is constant:</w:t>
+        <w:t xml:space="preserve"> </w:t>
+      </w:r>
+      <w:r>
+        <w:t>T</w:t>
+      </w:r>
+      <w:r>
+        <w:t>hus</w:t>
+      </w:r>
+      <w:r>
+        <w:t>,</w:t>
+      </w:r>
+      <w:r>
+        <w:t xml:space="preserve"> the total gate delay of the reduction process is constant:</w:t>
       </w:r>
     </w:p>
     <w:p>
@@ -3521,10 +3671,20 @@
         <w:jc w:val="both"/>
       </w:pPr>
       <w:r>
+        <w:lastRenderedPageBreak/>
         <w:t xml:space="preserve">  </w:t>
       </w:r>
       <w:r>
-        <w:t xml:space="preserve">As mentioned in [], the hardware requirements for the original RA multipliers are </w:t>
+        <w:t xml:space="preserve">As mentioned in </w:t>
+      </w:r>
+      <w:r>
+        <w:rPr>
+          <w:color w:val="FF0000"/>
+        </w:rPr>
+        <w:t>[],</w:t>
+      </w:r>
+      <w:r>
+        <w:t xml:space="preserve"> the hardware requirements for the original RA multipliers are </w:t>
       </w:r>
       <m:oMath>
         <m:sSup>
@@ -3592,7 +3752,6 @@
         <w:t xml:space="preserve">total gate count is determined by the specific reduction </w:t>
       </w:r>
       <w:r>
-        <w:lastRenderedPageBreak/>
         <w:t>scheme</w:t>
       </w:r>
       <w:r>
@@ -3605,7 +3764,15 @@
         <w:t xml:space="preserve">, and we used 103 full adders and </w:t>
       </w:r>
       <w:r>
-        <w:t>20 half adders. Given that the full adder we adopted costs 7 gates and half adder costs 2 gates. Thus the total gate count for reduction scheme is:</w:t>
+        <w:t xml:space="preserve">20 half adders. Given that the full adder we adopted costs 7 gates and half adder costs 2 gates. </w:t>
+      </w:r>
+      <w:proofErr w:type="gramStart"/>
+      <w:r>
+        <w:t>Thus</w:t>
+      </w:r>
+      <w:proofErr w:type="gramEnd"/>
+      <w:r>
+        <w:t xml:space="preserve"> the total gate count for reduction scheme is:</w:t>
       </w:r>
     </w:p>
     <w:p>
@@ -3715,7 +3882,7 @@
     </w:p>
     <w:p>
       <w:pPr>
-        <w:pStyle w:val="2"/>
+        <w:pStyle w:val="Heading2"/>
       </w:pPr>
       <w:r>
         <w:t>Carry Propagation Adder</w:t>
@@ -3725,73 +3892,1362 @@
       <w:pPr>
         <w:pStyle w:val="Text"/>
         <w:rPr>
-          <w:color w:val="FF0000"/>
-        </w:rPr>
-      </w:pPr>
-      <w:r>
-        <w:rPr>
-          <w:color w:val="FF0000"/>
+          <w:color w:val="000000" w:themeColor="text1"/>
+        </w:rPr>
+      </w:pPr>
+      <w:r>
+        <w:rPr>
+          <w:color w:val="000000" w:themeColor="text1"/>
         </w:rPr>
         <w:t xml:space="preserve">According to the result of final stage partial product reduction, we have to use an adder to achieve 28-bit addition. </w:t>
       </w:r>
       <w:r>
         <w:rPr>
-          <w:color w:val="FF0000"/>
+          <w:color w:val="000000" w:themeColor="text1"/>
         </w:rPr>
         <w:t xml:space="preserve">In order to accelerate the </w:t>
       </w:r>
       <w:r>
         <w:rPr>
-          <w:color w:val="FF0000"/>
+          <w:color w:val="000000" w:themeColor="text1"/>
         </w:rPr>
         <w:t>final addition process, we adopted an optimized version of</w:t>
       </w:r>
       <w:r>
         <w:rPr>
-          <w:color w:val="FF0000"/>
+          <w:color w:val="000000" w:themeColor="text1"/>
         </w:rPr>
         <w:t xml:space="preserve"> carry look-ahead adder, called</w:t>
       </w:r>
       <w:r>
         <w:rPr>
-          <w:color w:val="FF0000"/>
-        </w:rPr>
-        <w:t xml:space="preserve"> LING adder</w:t>
-      </w:r>
-      <w:r>
-        <w:rPr>
-          <w:color w:val="FF0000"/>
-        </w:rPr>
-        <w:t>[]</w:t>
-      </w:r>
-      <w:r>
-        <w:rPr>
-          <w:color w:val="FF0000"/>
-        </w:rPr>
+          <w:color w:val="000000" w:themeColor="text1"/>
+        </w:rPr>
+        <w:t xml:space="preserve"> LING adder.</w:t>
+      </w:r>
+      <w:r>
+        <w:rPr>
+          <w:color w:val="000000" w:themeColor="text1"/>
+        </w:rPr>
+        <w:t xml:space="preserve"> </w:t>
+      </w:r>
+      <w:r>
+        <w:rPr>
+          <w:color w:val="000000" w:themeColor="text1"/>
+        </w:rPr>
+        <w:t>LING adder relies on bit propagate, bit generate, and half sum bit</w:t>
+      </w:r>
+      <w:r>
+        <w:rPr>
+          <w:color w:val="000000" w:themeColor="text1"/>
+        </w:rPr>
+        <w:t xml:space="preserve">. </w:t>
+      </w:r>
+      <w:r>
+        <w:rPr>
+          <w:color w:val="000000" w:themeColor="text1"/>
+        </w:rPr>
+        <w:t xml:space="preserve">Consider adding two n bit numbers: A = </w:t>
+      </w:r>
+      <m:oMath>
+        <m:sSub>
+          <m:sSubPr>
+            <m:ctrlPr>
+              <w:rPr>
+                <w:rFonts w:ascii="Cambria Math" w:hAnsi="Cambria Math"/>
+                <w:i/>
+              </w:rPr>
+            </m:ctrlPr>
+          </m:sSubPr>
+          <m:e>
+            <m:r>
+              <w:rPr>
+                <w:rFonts w:ascii="Cambria Math" w:hAnsi="Cambria Math"/>
+              </w:rPr>
+              <m:t>a</m:t>
+            </m:r>
+          </m:e>
+          <m:sub>
+            <m:r>
+              <w:rPr>
+                <w:rFonts w:ascii="Cambria Math" w:hAnsi="Cambria Math"/>
+              </w:rPr>
+              <m:t>n-1</m:t>
+            </m:r>
+          </m:sub>
+        </m:sSub>
+        <m:r>
+          <w:rPr>
+            <w:rFonts w:ascii="Cambria Math" w:hAnsi="Cambria Math"/>
+          </w:rPr>
+          <m:t>,</m:t>
+        </m:r>
+        <m:sSub>
+          <m:sSubPr>
+            <m:ctrlPr>
+              <w:rPr>
+                <w:rFonts w:ascii="Cambria Math" w:hAnsi="Cambria Math"/>
+                <w:i/>
+              </w:rPr>
+            </m:ctrlPr>
+          </m:sSubPr>
+          <m:e>
+            <m:r>
+              <w:rPr>
+                <w:rFonts w:ascii="Cambria Math" w:hAnsi="Cambria Math"/>
+              </w:rPr>
+              <m:t>a</m:t>
+            </m:r>
+          </m:e>
+          <m:sub>
+            <m:r>
+              <w:rPr>
+                <w:rFonts w:ascii="Cambria Math" w:hAnsi="Cambria Math"/>
+              </w:rPr>
+              <m:t>n-2</m:t>
+            </m:r>
+          </m:sub>
+        </m:sSub>
+        <m:r>
+          <w:rPr>
+            <w:rFonts w:ascii="Cambria Math" w:hAnsi="Cambria Math"/>
+          </w:rPr>
+          <m:t>,</m:t>
+        </m:r>
+        <m:sSub>
+          <m:sSubPr>
+            <m:ctrlPr>
+              <w:rPr>
+                <w:rFonts w:ascii="Cambria Math" w:hAnsi="Cambria Math"/>
+                <w:i/>
+              </w:rPr>
+            </m:ctrlPr>
+          </m:sSubPr>
+          <m:e>
+            <m:r>
+              <w:rPr>
+                <w:rFonts w:ascii="Cambria Math" w:hAnsi="Cambria Math"/>
+              </w:rPr>
+              <m:t>a</m:t>
+            </m:r>
+          </m:e>
+          <m:sub>
+            <m:r>
+              <w:rPr>
+                <w:rFonts w:ascii="Cambria Math" w:hAnsi="Cambria Math"/>
+              </w:rPr>
+              <m:t>n-3</m:t>
+            </m:r>
+          </m:sub>
+        </m:sSub>
+        <m:r>
+          <w:rPr>
+            <w:rFonts w:ascii="Cambria Math" w:hAnsi="Cambria Math"/>
+          </w:rPr>
+          <m:t>…</m:t>
+        </m:r>
+        <m:sSub>
+          <m:sSubPr>
+            <m:ctrlPr>
+              <w:rPr>
+                <w:rFonts w:ascii="Cambria Math" w:hAnsi="Cambria Math"/>
+                <w:i/>
+              </w:rPr>
+            </m:ctrlPr>
+          </m:sSubPr>
+          <m:e>
+            <m:r>
+              <w:rPr>
+                <w:rFonts w:ascii="Cambria Math" w:hAnsi="Cambria Math"/>
+              </w:rPr>
+              <m:t>,a</m:t>
+            </m:r>
+          </m:e>
+          <m:sub>
+            <m:r>
+              <w:rPr>
+                <w:rFonts w:ascii="Cambria Math" w:hAnsi="Cambria Math"/>
+              </w:rPr>
+              <m:t>0</m:t>
+            </m:r>
+          </m:sub>
+        </m:sSub>
+      </m:oMath>
+      <w:r>
+        <w:t xml:space="preserve"> and B= </w:t>
+      </w:r>
+      <m:oMath>
+        <m:sSub>
+          <m:sSubPr>
+            <m:ctrlPr>
+              <w:rPr>
+                <w:rFonts w:ascii="Cambria Math" w:hAnsi="Cambria Math"/>
+                <w:i/>
+              </w:rPr>
+            </m:ctrlPr>
+          </m:sSubPr>
+          <m:e>
+            <m:r>
+              <w:rPr>
+                <w:rFonts w:ascii="Cambria Math" w:hAnsi="Cambria Math"/>
+              </w:rPr>
+              <m:t>b</m:t>
+            </m:r>
+          </m:e>
+          <m:sub>
+            <m:r>
+              <w:rPr>
+                <w:rFonts w:ascii="Cambria Math" w:hAnsi="Cambria Math"/>
+              </w:rPr>
+              <m:t>n-1</m:t>
+            </m:r>
+          </m:sub>
+        </m:sSub>
+        <m:r>
+          <w:rPr>
+            <w:rFonts w:ascii="Cambria Math" w:hAnsi="Cambria Math"/>
+          </w:rPr>
+          <m:t>,</m:t>
+        </m:r>
+        <m:sSub>
+          <m:sSubPr>
+            <m:ctrlPr>
+              <w:rPr>
+                <w:rFonts w:ascii="Cambria Math" w:hAnsi="Cambria Math"/>
+                <w:i/>
+              </w:rPr>
+            </m:ctrlPr>
+          </m:sSubPr>
+          <m:e>
+            <m:r>
+              <w:rPr>
+                <w:rFonts w:ascii="Cambria Math" w:hAnsi="Cambria Math"/>
+              </w:rPr>
+              <m:t>b</m:t>
+            </m:r>
+          </m:e>
+          <m:sub>
+            <m:r>
+              <w:rPr>
+                <w:rFonts w:ascii="Cambria Math" w:hAnsi="Cambria Math"/>
+              </w:rPr>
+              <m:t>n-2</m:t>
+            </m:r>
+          </m:sub>
+        </m:sSub>
+        <m:r>
+          <w:rPr>
+            <w:rFonts w:ascii="Cambria Math" w:hAnsi="Cambria Math"/>
+          </w:rPr>
+          <m:t>,</m:t>
+        </m:r>
+        <m:sSub>
+          <m:sSubPr>
+            <m:ctrlPr>
+              <w:rPr>
+                <w:rFonts w:ascii="Cambria Math" w:hAnsi="Cambria Math"/>
+                <w:i/>
+              </w:rPr>
+            </m:ctrlPr>
+          </m:sSubPr>
+          <m:e>
+            <m:r>
+              <w:rPr>
+                <w:rFonts w:ascii="Cambria Math" w:hAnsi="Cambria Math"/>
+              </w:rPr>
+              <m:t>b</m:t>
+            </m:r>
+          </m:e>
+          <m:sub>
+            <m:r>
+              <w:rPr>
+                <w:rFonts w:ascii="Cambria Math" w:hAnsi="Cambria Math"/>
+              </w:rPr>
+              <m:t>n-3</m:t>
+            </m:r>
+          </m:sub>
+        </m:sSub>
+        <m:r>
+          <w:rPr>
+            <w:rFonts w:ascii="Cambria Math" w:hAnsi="Cambria Math"/>
+          </w:rPr>
+          <m:t>…</m:t>
+        </m:r>
+        <m:sSub>
+          <m:sSubPr>
+            <m:ctrlPr>
+              <w:rPr>
+                <w:rFonts w:ascii="Cambria Math" w:hAnsi="Cambria Math"/>
+                <w:i/>
+              </w:rPr>
+            </m:ctrlPr>
+          </m:sSubPr>
+          <m:e>
+            <m:r>
+              <w:rPr>
+                <w:rFonts w:ascii="Cambria Math" w:hAnsi="Cambria Math"/>
+              </w:rPr>
+              <m:t>,b</m:t>
+            </m:r>
+          </m:e>
+          <m:sub>
+            <m:r>
+              <w:rPr>
+                <w:rFonts w:ascii="Cambria Math" w:hAnsi="Cambria Math"/>
+              </w:rPr>
+              <m:t>0</m:t>
+            </m:r>
+          </m:sub>
+        </m:sSub>
+      </m:oMath>
+      <w:r>
         <w:t>.</w:t>
       </w:r>
       <w:r>
         <w:rPr>
-          <w:color w:val="FF0000"/>
+          <w:color w:val="000000" w:themeColor="text1"/>
+        </w:rPr>
+        <w:t>The bit propagate</w:t>
+      </w:r>
+      <w:r>
+        <w:rPr>
+          <w:color w:val="000000" w:themeColor="text1"/>
+        </w:rPr>
+        <w:t xml:space="preserve"> and bit generate</w:t>
+      </w:r>
+      <w:r>
+        <w:rPr>
+          <w:color w:val="000000" w:themeColor="text1"/>
+        </w:rPr>
+        <w:t xml:space="preserve"> formulation</w:t>
+      </w:r>
+      <w:r>
+        <w:rPr>
+          <w:color w:val="000000" w:themeColor="text1"/>
+        </w:rPr>
+        <w:t>,</w:t>
+      </w:r>
+      <w:r>
+        <w:rPr>
+          <w:color w:val="000000" w:themeColor="text1"/>
         </w:rPr>
         <w:t xml:space="preserve"> </w:t>
+      </w:r>
+      <m:oMath>
+        <m:sSub>
+          <m:sSubPr>
+            <m:ctrlPr>
+              <w:rPr>
+                <w:rFonts w:ascii="Cambria Math" w:hAnsi="Cambria Math"/>
+                <w:i/>
+              </w:rPr>
+            </m:ctrlPr>
+          </m:sSubPr>
+          <m:e>
+            <m:r>
+              <w:rPr>
+                <w:rFonts w:ascii="Cambria Math" w:hAnsi="Cambria Math"/>
+              </w:rPr>
+              <m:t>p</m:t>
+            </m:r>
+          </m:e>
+          <m:sub>
+            <m:r>
+              <w:rPr>
+                <w:rFonts w:ascii="Cambria Math" w:hAnsi="Cambria Math"/>
+              </w:rPr>
+              <m:t>i</m:t>
+            </m:r>
+          </m:sub>
+        </m:sSub>
+      </m:oMath>
+      <w:r>
+        <w:t xml:space="preserve"> </w:t>
+      </w:r>
+      <w:r>
+        <w:rPr>
+          <w:color w:val="000000" w:themeColor="text1"/>
+        </w:rPr>
+        <w:t xml:space="preserve">and </w:t>
+      </w:r>
+      <m:oMath>
+        <m:sSub>
+          <m:sSubPr>
+            <m:ctrlPr>
+              <w:rPr>
+                <w:rFonts w:ascii="Cambria Math" w:hAnsi="Cambria Math"/>
+                <w:i/>
+              </w:rPr>
+            </m:ctrlPr>
+          </m:sSubPr>
+          <m:e>
+            <m:r>
+              <w:rPr>
+                <w:rFonts w:ascii="Cambria Math" w:hAnsi="Cambria Math"/>
+              </w:rPr>
+              <m:t>g</m:t>
+            </m:r>
+          </m:e>
+          <m:sub>
+            <m:r>
+              <w:rPr>
+                <w:rFonts w:ascii="Cambria Math" w:hAnsi="Cambria Math"/>
+              </w:rPr>
+              <m:t>i</m:t>
+            </m:r>
+          </m:sub>
+        </m:sSub>
+      </m:oMath>
+      <w:r>
+        <w:rPr>
+          <w:color w:val="000000" w:themeColor="text1"/>
+        </w:rPr>
+        <w:t>, are</w:t>
+      </w:r>
+      <w:r>
+        <w:rPr>
+          <w:color w:val="000000" w:themeColor="text1"/>
+        </w:rPr>
+        <w:t xml:space="preserve"> equivalent to the propagate signal in the traditional prefix adder</w:t>
+      </w:r>
+      <w:r>
+        <w:rPr>
+          <w:color w:val="000000" w:themeColor="text1"/>
+        </w:rPr>
+        <w:t>.</w:t>
       </w:r>
     </w:p>
     <w:p>
       <w:pPr>
-        <w:pStyle w:val="Text"/>
-      </w:pPr>
+        <w:ind w:left="720" w:firstLine="720"/>
+      </w:pPr>
+      <m:oMath>
+        <m:sSub>
+          <m:sSubPr>
+            <m:ctrlPr>
+              <w:rPr>
+                <w:rFonts w:ascii="Cambria Math" w:hAnsi="Cambria Math"/>
+                <w:i/>
+              </w:rPr>
+            </m:ctrlPr>
+          </m:sSubPr>
+          <m:e>
+            <m:r>
+              <w:rPr>
+                <w:rFonts w:ascii="Cambria Math" w:hAnsi="Cambria Math"/>
+              </w:rPr>
+              <m:t xml:space="preserve">     p</m:t>
+            </m:r>
+          </m:e>
+          <m:sub>
+            <m:r>
+              <w:rPr>
+                <w:rFonts w:ascii="Cambria Math" w:hAnsi="Cambria Math"/>
+              </w:rPr>
+              <m:t>i</m:t>
+            </m:r>
+          </m:sub>
+        </m:sSub>
+        <m:r>
+          <w:rPr>
+            <w:rFonts w:ascii="Cambria Math" w:hAnsi="Cambria Math"/>
+          </w:rPr>
+          <m:t xml:space="preserve">= </m:t>
+        </m:r>
+      </m:oMath>
+      <w:r>
+        <w:t xml:space="preserve"> </w:t>
+      </w:r>
+      <m:oMath>
+        <m:sSub>
+          <m:sSubPr>
+            <m:ctrlPr>
+              <w:rPr>
+                <w:rFonts w:ascii="Cambria Math" w:hAnsi="Cambria Math"/>
+                <w:i/>
+              </w:rPr>
+            </m:ctrlPr>
+          </m:sSubPr>
+          <m:e>
+            <m:r>
+              <w:rPr>
+                <w:rFonts w:ascii="Cambria Math" w:hAnsi="Cambria Math"/>
+              </w:rPr>
+              <m:t>a</m:t>
+            </m:r>
+          </m:e>
+          <m:sub>
+            <m:r>
+              <w:rPr>
+                <w:rFonts w:ascii="Cambria Math" w:hAnsi="Cambria Math"/>
+              </w:rPr>
+              <m:t>i</m:t>
+            </m:r>
+          </m:sub>
+        </m:sSub>
+        <m:r>
+          <w:rPr>
+            <w:rFonts w:ascii="Cambria Math" w:hAnsi="Cambria Math"/>
+          </w:rPr>
+          <m:t xml:space="preserve">+ </m:t>
+        </m:r>
+        <m:sSub>
+          <m:sSubPr>
+            <m:ctrlPr>
+              <w:rPr>
+                <w:rFonts w:ascii="Cambria Math" w:hAnsi="Cambria Math"/>
+                <w:i/>
+              </w:rPr>
+            </m:ctrlPr>
+          </m:sSubPr>
+          <m:e>
+            <m:r>
+              <w:rPr>
+                <w:rFonts w:ascii="Cambria Math" w:hAnsi="Cambria Math"/>
+              </w:rPr>
+              <m:t>b</m:t>
+            </m:r>
+          </m:e>
+          <m:sub>
+            <m:r>
+              <w:rPr>
+                <w:rFonts w:ascii="Cambria Math" w:hAnsi="Cambria Math"/>
+              </w:rPr>
+              <m:t>i</m:t>
+            </m:r>
+          </m:sub>
+        </m:sSub>
+      </m:oMath>
+      <w:r>
+        <w:t xml:space="preserve"> </w:t>
+      </w:r>
+      <w:r>
+        <w:tab/>
+      </w:r>
+      <w:r>
+        <w:tab/>
+      </w:r>
+      <w:r>
+        <w:tab/>
+        <w:t xml:space="preserve">         (9)</w:t>
+      </w:r>
     </w:p>
     <w:p>
       <w:pPr>
-        <w:pStyle w:val="2"/>
-      </w:pPr>
-      <w:r>
-        <w:t>Pipelined Structure</w:t>
+        <w:ind w:left="720" w:firstLine="720"/>
+      </w:pPr>
+      <m:oMath>
+        <m:sSub>
+          <m:sSubPr>
+            <m:ctrlPr>
+              <w:rPr>
+                <w:rFonts w:ascii="Cambria Math" w:hAnsi="Cambria Math"/>
+                <w:i/>
+              </w:rPr>
+            </m:ctrlPr>
+          </m:sSubPr>
+          <m:e>
+            <m:r>
+              <w:rPr>
+                <w:rFonts w:ascii="Cambria Math" w:hAnsi="Cambria Math"/>
+              </w:rPr>
+              <m:t xml:space="preserve">     g</m:t>
+            </m:r>
+          </m:e>
+          <m:sub>
+            <m:r>
+              <w:rPr>
+                <w:rFonts w:ascii="Cambria Math" w:hAnsi="Cambria Math"/>
+              </w:rPr>
+              <m:t>i</m:t>
+            </m:r>
+          </m:sub>
+        </m:sSub>
+        <m:r>
+          <w:rPr>
+            <w:rFonts w:ascii="Cambria Math" w:hAnsi="Cambria Math"/>
+          </w:rPr>
+          <m:t xml:space="preserve">= </m:t>
+        </m:r>
+      </m:oMath>
+      <w:r>
+        <w:t xml:space="preserve"> </w:t>
+      </w:r>
+      <m:oMath>
+        <m:sSub>
+          <m:sSubPr>
+            <m:ctrlPr>
+              <w:rPr>
+                <w:rFonts w:ascii="Cambria Math" w:hAnsi="Cambria Math"/>
+                <w:i/>
+              </w:rPr>
+            </m:ctrlPr>
+          </m:sSubPr>
+          <m:e>
+            <m:r>
+              <w:rPr>
+                <w:rFonts w:ascii="Cambria Math" w:hAnsi="Cambria Math"/>
+              </w:rPr>
+              <m:t>a</m:t>
+            </m:r>
+          </m:e>
+          <m:sub>
+            <m:r>
+              <w:rPr>
+                <w:rFonts w:ascii="Cambria Math" w:hAnsi="Cambria Math"/>
+              </w:rPr>
+              <m:t>i</m:t>
+            </m:r>
+          </m:sub>
+        </m:sSub>
+        <m:r>
+          <w:rPr>
+            <w:rFonts w:ascii="Cambria Math" w:hAnsi="Cambria Math"/>
+          </w:rPr>
+          <m:t xml:space="preserve">∙ </m:t>
+        </m:r>
+        <m:sSub>
+          <m:sSubPr>
+            <m:ctrlPr>
+              <w:rPr>
+                <w:rFonts w:ascii="Cambria Math" w:hAnsi="Cambria Math"/>
+                <w:i/>
+              </w:rPr>
+            </m:ctrlPr>
+          </m:sSubPr>
+          <m:e>
+            <m:r>
+              <w:rPr>
+                <w:rFonts w:ascii="Cambria Math" w:hAnsi="Cambria Math"/>
+              </w:rPr>
+              <m:t>b</m:t>
+            </m:r>
+          </m:e>
+          <m:sub>
+            <m:r>
+              <w:rPr>
+                <w:rFonts w:ascii="Cambria Math" w:hAnsi="Cambria Math"/>
+              </w:rPr>
+              <m:t>i</m:t>
+            </m:r>
+          </m:sub>
+        </m:sSub>
+      </m:oMath>
+      <w:r>
+        <w:t xml:space="preserve"> </w:t>
+      </w:r>
+      <w:r>
+        <w:tab/>
+      </w:r>
+      <w:r>
+        <w:tab/>
+      </w:r>
+      <w:r>
+        <w:tab/>
+        <w:t xml:space="preserve">       (</w:t>
+      </w:r>
+      <w:r>
+        <w:t>10</w:t>
+      </w:r>
+      <w:r>
+        <w:t>)</w:t>
       </w:r>
     </w:p>
     <w:p>
       <w:pPr>
+        <w:jc w:val="both"/>
+      </w:pPr>
+    </w:p>
+    <w:p>
+      <w:r>
+        <w:t xml:space="preserve">  The half sum can be calculated by</w:t>
+      </w:r>
+    </w:p>
+    <w:p>
+      <w:pPr>
+        <w:ind w:left="720" w:firstLine="720"/>
+      </w:pPr>
+      <m:oMath>
+        <m:sSub>
+          <m:sSubPr>
+            <m:ctrlPr>
+              <w:rPr>
+                <w:rFonts w:ascii="Cambria Math" w:hAnsi="Cambria Math"/>
+                <w:i/>
+              </w:rPr>
+            </m:ctrlPr>
+          </m:sSubPr>
+          <m:e>
+            <m:r>
+              <w:rPr>
+                <w:rFonts w:ascii="Cambria Math" w:hAnsi="Cambria Math"/>
+              </w:rPr>
+              <m:t xml:space="preserve">     d</m:t>
+            </m:r>
+          </m:e>
+          <m:sub>
+            <m:r>
+              <w:rPr>
+                <w:rFonts w:ascii="Cambria Math" w:hAnsi="Cambria Math"/>
+              </w:rPr>
+              <m:t>i</m:t>
+            </m:r>
+          </m:sub>
+        </m:sSub>
+        <m:r>
+          <w:rPr>
+            <w:rFonts w:ascii="Cambria Math" w:hAnsi="Cambria Math"/>
+          </w:rPr>
+          <m:t xml:space="preserve">= </m:t>
+        </m:r>
+      </m:oMath>
+      <w:r>
+        <w:t xml:space="preserve"> </w:t>
+      </w:r>
+      <m:oMath>
+        <m:sSub>
+          <m:sSubPr>
+            <m:ctrlPr>
+              <w:rPr>
+                <w:rFonts w:ascii="Cambria Math" w:hAnsi="Cambria Math"/>
+                <w:i/>
+              </w:rPr>
+            </m:ctrlPr>
+          </m:sSubPr>
+          <m:e>
+            <m:r>
+              <w:rPr>
+                <w:rFonts w:ascii="Cambria Math" w:hAnsi="Cambria Math"/>
+              </w:rPr>
+              <m:t>a</m:t>
+            </m:r>
+          </m:e>
+          <m:sub>
+            <m:r>
+              <w:rPr>
+                <w:rFonts w:ascii="Cambria Math" w:hAnsi="Cambria Math"/>
+              </w:rPr>
+              <m:t>i</m:t>
+            </m:r>
+          </m:sub>
+        </m:sSub>
+        <m:r>
+          <w:rPr>
+            <w:rFonts w:ascii="Cambria Math" w:hAnsi="Cambria Math"/>
+          </w:rPr>
+          <m:t xml:space="preserve">⨁ </m:t>
+        </m:r>
+        <m:sSub>
+          <m:sSubPr>
+            <m:ctrlPr>
+              <w:rPr>
+                <w:rFonts w:ascii="Cambria Math" w:hAnsi="Cambria Math"/>
+                <w:i/>
+              </w:rPr>
+            </m:ctrlPr>
+          </m:sSubPr>
+          <m:e>
+            <m:r>
+              <w:rPr>
+                <w:rFonts w:ascii="Cambria Math" w:hAnsi="Cambria Math"/>
+              </w:rPr>
+              <m:t>b</m:t>
+            </m:r>
+          </m:e>
+          <m:sub>
+            <m:r>
+              <w:rPr>
+                <w:rFonts w:ascii="Cambria Math" w:hAnsi="Cambria Math"/>
+              </w:rPr>
+              <m:t>i</m:t>
+            </m:r>
+          </m:sub>
+        </m:sSub>
+      </m:oMath>
+      <w:r>
+        <w:t xml:space="preserve"> </w:t>
+      </w:r>
+      <w:r>
+        <w:tab/>
+      </w:r>
+      <w:r>
+        <w:tab/>
+      </w:r>
+      <w:r>
+        <w:tab/>
+        <w:t xml:space="preserve">       (11)</w:t>
+      </w:r>
+    </w:p>
+    <w:p>
+      <w:pPr>
+        <w:ind w:left="720" w:firstLine="720"/>
+      </w:pPr>
+    </w:p>
+    <w:p>
+      <w:r>
+        <w:t xml:space="preserve">  The key advantage of LING adder is its proposal of</w:t>
+      </w:r>
+      <w:r>
+        <w:t xml:space="preserve"> LING carry </w:t>
+      </w:r>
+      <m:oMath>
+        <m:sSub>
+          <m:sSubPr>
+            <m:ctrlPr>
+              <w:rPr>
+                <w:rFonts w:ascii="Cambria Math" w:hAnsi="Cambria Math"/>
+                <w:i/>
+              </w:rPr>
+            </m:ctrlPr>
+          </m:sSubPr>
+          <m:e>
+            <m:r>
+              <w:rPr>
+                <w:rFonts w:ascii="Cambria Math" w:hAnsi="Cambria Math"/>
+              </w:rPr>
+              <m:t>H</m:t>
+            </m:r>
+          </m:e>
+          <m:sub>
+            <m:r>
+              <w:rPr>
+                <w:rFonts w:ascii="Cambria Math" w:hAnsi="Cambria Math"/>
+              </w:rPr>
+              <m:t>i</m:t>
+            </m:r>
+          </m:sub>
+        </m:sSub>
+      </m:oMath>
+      <w:r>
+        <w:t>, which is given by the following equation</w:t>
+      </w:r>
+    </w:p>
+    <w:p>
+      <w:pPr>
+        <w:ind w:firstLine="720"/>
+      </w:pPr>
+      <w:r>
+        <w:t xml:space="preserve">       </w:t>
+      </w:r>
+      <m:oMath>
+        <m:sSub>
+          <m:sSubPr>
+            <m:ctrlPr>
+              <w:rPr>
+                <w:rFonts w:ascii="Cambria Math" w:hAnsi="Cambria Math"/>
+                <w:i/>
+              </w:rPr>
+            </m:ctrlPr>
+          </m:sSubPr>
+          <m:e>
+            <m:r>
+              <w:rPr>
+                <w:rFonts w:ascii="Cambria Math" w:hAnsi="Cambria Math"/>
+              </w:rPr>
+              <m:t>H</m:t>
+            </m:r>
+          </m:e>
+          <m:sub>
+            <m:r>
+              <w:rPr>
+                <w:rFonts w:ascii="Cambria Math" w:hAnsi="Cambria Math"/>
+              </w:rPr>
+              <m:t>i</m:t>
+            </m:r>
+          </m:sub>
+        </m:sSub>
+        <m:r>
+          <w:rPr>
+            <w:rFonts w:ascii="Cambria Math" w:hAnsi="Cambria Math"/>
+          </w:rPr>
+          <m:t xml:space="preserve">= </m:t>
+        </m:r>
+      </m:oMath>
+      <w:r>
+        <w:t xml:space="preserve"> </w:t>
+      </w:r>
+      <m:oMath>
+        <m:sSub>
+          <m:sSubPr>
+            <m:ctrlPr>
+              <w:rPr>
+                <w:rFonts w:ascii="Cambria Math" w:hAnsi="Cambria Math"/>
+                <w:i/>
+              </w:rPr>
+            </m:ctrlPr>
+          </m:sSubPr>
+          <m:e>
+            <m:r>
+              <w:rPr>
+                <w:rFonts w:ascii="Cambria Math" w:hAnsi="Cambria Math"/>
+              </w:rPr>
+              <m:t>g</m:t>
+            </m:r>
+          </m:e>
+          <m:sub>
+            <m:r>
+              <w:rPr>
+                <w:rFonts w:ascii="Cambria Math" w:hAnsi="Cambria Math"/>
+              </w:rPr>
+              <m:t>i</m:t>
+            </m:r>
+          </m:sub>
+        </m:sSub>
+        <m:r>
+          <w:rPr>
+            <w:rFonts w:ascii="Cambria Math" w:hAnsi="Cambria Math"/>
+          </w:rPr>
+          <m:t>+</m:t>
+        </m:r>
+        <m:sSub>
+          <m:sSubPr>
+            <m:ctrlPr>
+              <w:rPr>
+                <w:rFonts w:ascii="Cambria Math" w:hAnsi="Cambria Math"/>
+                <w:i/>
+              </w:rPr>
+            </m:ctrlPr>
+          </m:sSubPr>
+          <m:e>
+            <m:r>
+              <w:rPr>
+                <w:rFonts w:ascii="Cambria Math" w:hAnsi="Cambria Math"/>
+              </w:rPr>
+              <m:t>g</m:t>
+            </m:r>
+          </m:e>
+          <m:sub>
+            <m:r>
+              <w:rPr>
+                <w:rFonts w:ascii="Cambria Math" w:hAnsi="Cambria Math"/>
+              </w:rPr>
+              <m:t>i-1</m:t>
+            </m:r>
+          </m:sub>
+        </m:sSub>
+        <m:r>
+          <w:rPr>
+            <w:rFonts w:ascii="Cambria Math" w:hAnsi="Cambria Math"/>
+          </w:rPr>
+          <m:t>+</m:t>
+        </m:r>
+        <m:sSub>
+          <m:sSubPr>
+            <m:ctrlPr>
+              <w:rPr>
+                <w:rFonts w:ascii="Cambria Math" w:hAnsi="Cambria Math"/>
+                <w:i/>
+              </w:rPr>
+            </m:ctrlPr>
+          </m:sSubPr>
+          <m:e>
+            <m:sSub>
+              <m:sSubPr>
+                <m:ctrlPr>
+                  <w:rPr>
+                    <w:rFonts w:ascii="Cambria Math" w:hAnsi="Cambria Math"/>
+                    <w:i/>
+                  </w:rPr>
+                </m:ctrlPr>
+              </m:sSubPr>
+              <m:e>
+                <m:r>
+                  <w:rPr>
+                    <w:rFonts w:ascii="Cambria Math" w:hAnsi="Cambria Math"/>
+                  </w:rPr>
+                  <m:t>P</m:t>
+                </m:r>
+              </m:e>
+              <m:sub>
+                <m:r>
+                  <w:rPr>
+                    <w:rFonts w:ascii="Cambria Math" w:hAnsi="Cambria Math"/>
+                  </w:rPr>
+                  <m:t>i-1</m:t>
+                </m:r>
+              </m:sub>
+            </m:sSub>
+            <m:r>
+              <w:rPr>
+                <w:rFonts w:ascii="Cambria Math" w:hAnsi="Cambria Math"/>
+              </w:rPr>
+              <m:t>∙g</m:t>
+            </m:r>
+          </m:e>
+          <m:sub>
+            <m:r>
+              <w:rPr>
+                <w:rFonts w:ascii="Cambria Math" w:hAnsi="Cambria Math"/>
+              </w:rPr>
+              <m:t>i-2</m:t>
+            </m:r>
+          </m:sub>
+        </m:sSub>
+      </m:oMath>
+    </w:p>
+    <w:p>
+      <w:pPr>
+        <w:ind w:left="720" w:firstLine="720"/>
+      </w:pPr>
+      <w:r>
+        <w:t xml:space="preserve">  </w:t>
+      </w:r>
+      <m:oMath>
+        <m:r>
+          <w:rPr>
+            <w:rFonts w:ascii="Cambria Math" w:hAnsi="Cambria Math"/>
+          </w:rPr>
+          <m:t>+…+</m:t>
+        </m:r>
+        <m:sSub>
+          <m:sSubPr>
+            <m:ctrlPr>
+              <w:rPr>
+                <w:rFonts w:ascii="Cambria Math" w:hAnsi="Cambria Math"/>
+                <w:i/>
+              </w:rPr>
+            </m:ctrlPr>
+          </m:sSubPr>
+          <m:e>
+            <m:sSub>
+              <m:sSubPr>
+                <m:ctrlPr>
+                  <w:rPr>
+                    <w:rFonts w:ascii="Cambria Math" w:hAnsi="Cambria Math"/>
+                    <w:i/>
+                  </w:rPr>
+                </m:ctrlPr>
+              </m:sSubPr>
+              <m:e>
+                <m:r>
+                  <w:rPr>
+                    <w:rFonts w:ascii="Cambria Math" w:hAnsi="Cambria Math"/>
+                  </w:rPr>
+                  <m:t>p</m:t>
+                </m:r>
+              </m:e>
+              <m:sub>
+                <m:r>
+                  <w:rPr>
+                    <w:rFonts w:ascii="Cambria Math" w:hAnsi="Cambria Math"/>
+                  </w:rPr>
+                  <m:t>i-1</m:t>
+                </m:r>
+              </m:sub>
+            </m:sSub>
+            <m:r>
+              <w:rPr>
+                <w:rFonts w:ascii="Cambria Math" w:hAnsi="Cambria Math"/>
+              </w:rPr>
+              <m:t>∙</m:t>
+            </m:r>
+            <m:sSub>
+              <m:sSubPr>
+                <m:ctrlPr>
+                  <w:rPr>
+                    <w:rFonts w:ascii="Cambria Math" w:hAnsi="Cambria Math"/>
+                    <w:i/>
+                  </w:rPr>
+                </m:ctrlPr>
+              </m:sSubPr>
+              <m:e>
+                <m:r>
+                  <w:rPr>
+                    <w:rFonts w:ascii="Cambria Math" w:hAnsi="Cambria Math"/>
+                  </w:rPr>
+                  <m:t>p</m:t>
+                </m:r>
+              </m:e>
+              <m:sub>
+                <m:r>
+                  <w:rPr>
+                    <w:rFonts w:ascii="Cambria Math" w:hAnsi="Cambria Math"/>
+                  </w:rPr>
+                  <m:t>i-2</m:t>
+                </m:r>
+              </m:sub>
+            </m:sSub>
+            <m:r>
+              <w:rPr>
+                <w:rFonts w:ascii="Cambria Math" w:hAnsi="Cambria Math"/>
+              </w:rPr>
+              <m:t>∙</m:t>
+            </m:r>
+            <m:sSub>
+              <m:sSubPr>
+                <m:ctrlPr>
+                  <w:rPr>
+                    <w:rFonts w:ascii="Cambria Math" w:hAnsi="Cambria Math"/>
+                    <w:i/>
+                  </w:rPr>
+                </m:ctrlPr>
+              </m:sSubPr>
+              <m:e>
+                <m:r>
+                  <w:rPr>
+                    <w:rFonts w:ascii="Cambria Math" w:hAnsi="Cambria Math"/>
+                  </w:rPr>
+                  <m:t>p</m:t>
+                </m:r>
+              </m:e>
+              <m:sub>
+                <m:r>
+                  <w:rPr>
+                    <w:rFonts w:ascii="Cambria Math" w:hAnsi="Cambria Math"/>
+                  </w:rPr>
+                  <m:t>i-3</m:t>
+                </m:r>
+              </m:sub>
+            </m:sSub>
+            <m:r>
+              <w:rPr>
+                <w:rFonts w:ascii="Cambria Math" w:hAnsi="Cambria Math"/>
+              </w:rPr>
+              <m:t>∙…</m:t>
+            </m:r>
+            <m:sSub>
+              <m:sSubPr>
+                <m:ctrlPr>
+                  <w:rPr>
+                    <w:rFonts w:ascii="Cambria Math" w:hAnsi="Cambria Math"/>
+                    <w:i/>
+                  </w:rPr>
+                </m:ctrlPr>
+              </m:sSubPr>
+              <m:e>
+                <m:r>
+                  <w:rPr>
+                    <w:rFonts w:ascii="Cambria Math" w:hAnsi="Cambria Math"/>
+                  </w:rPr>
+                  <m:t>p</m:t>
+                </m:r>
+              </m:e>
+              <m:sub>
+                <m:r>
+                  <w:rPr>
+                    <w:rFonts w:ascii="Cambria Math" w:hAnsi="Cambria Math"/>
+                  </w:rPr>
+                  <m:t>1</m:t>
+                </m:r>
+              </m:sub>
+            </m:sSub>
+            <m:r>
+              <w:rPr>
+                <w:rFonts w:ascii="Cambria Math" w:hAnsi="Cambria Math"/>
+              </w:rPr>
+              <m:t>g</m:t>
+            </m:r>
+          </m:e>
+          <m:sub>
+            <m:r>
+              <w:rPr>
+                <w:rFonts w:ascii="Cambria Math" w:hAnsi="Cambria Math"/>
+              </w:rPr>
+              <m:t>0</m:t>
+            </m:r>
+          </m:sub>
+        </m:sSub>
+      </m:oMath>
+      <w:r>
+        <w:t xml:space="preserve"> </w:t>
+      </w:r>
+      <w:r>
+        <w:tab/>
+        <w:t xml:space="preserve">       (12)</w:t>
+      </w:r>
+    </w:p>
+    <w:p>
+      <w:pPr>
+        <w:ind w:left="720" w:firstLine="720"/>
+      </w:pPr>
+    </w:p>
+    <w:p>
+      <w:r>
+        <w:t xml:space="preserve">  The sum bit can be derived from</w:t>
+      </w:r>
+    </w:p>
+    <w:p>
+      <w:pPr>
+        <w:ind w:left="720" w:firstLine="720"/>
+      </w:pPr>
+      <m:oMath>
+        <m:sSub>
+          <m:sSubPr>
+            <m:ctrlPr>
+              <w:rPr>
+                <w:rFonts w:ascii="Cambria Math" w:hAnsi="Cambria Math"/>
+                <w:i/>
+              </w:rPr>
+            </m:ctrlPr>
+          </m:sSubPr>
+          <m:e>
+            <m:r>
+              <w:rPr>
+                <w:rFonts w:ascii="Cambria Math" w:hAnsi="Cambria Math"/>
+              </w:rPr>
+              <m:t xml:space="preserve">     s</m:t>
+            </m:r>
+          </m:e>
+          <m:sub>
+            <m:r>
+              <w:rPr>
+                <w:rFonts w:ascii="Cambria Math" w:hAnsi="Cambria Math"/>
+              </w:rPr>
+              <m:t>i</m:t>
+            </m:r>
+          </m:sub>
+        </m:sSub>
+        <m:r>
+          <w:rPr>
+            <w:rFonts w:ascii="Cambria Math" w:hAnsi="Cambria Math"/>
+          </w:rPr>
+          <m:t xml:space="preserve">= </m:t>
+        </m:r>
+      </m:oMath>
+      <w:r>
+        <w:t xml:space="preserve"> </w:t>
+      </w:r>
+      <m:oMath>
+        <m:sSub>
+          <m:sSubPr>
+            <m:ctrlPr>
+              <w:rPr>
+                <w:rFonts w:ascii="Cambria Math" w:hAnsi="Cambria Math"/>
+                <w:i/>
+              </w:rPr>
+            </m:ctrlPr>
+          </m:sSubPr>
+          <m:e>
+            <m:r>
+              <w:rPr>
+                <w:rFonts w:ascii="Cambria Math" w:hAnsi="Cambria Math"/>
+              </w:rPr>
+              <m:t>d</m:t>
+            </m:r>
+          </m:e>
+          <m:sub>
+            <m:r>
+              <w:rPr>
+                <w:rFonts w:ascii="Cambria Math" w:hAnsi="Cambria Math"/>
+              </w:rPr>
+              <m:t>i</m:t>
+            </m:r>
+          </m:sub>
+        </m:sSub>
+        <m:r>
+          <w:rPr>
+            <w:rFonts w:ascii="Cambria Math" w:hAnsi="Cambria Math"/>
+          </w:rPr>
+          <m:t xml:space="preserve">⨁ </m:t>
+        </m:r>
+        <m:sSub>
+          <m:sSubPr>
+            <m:ctrlPr>
+              <w:rPr>
+                <w:rFonts w:ascii="Cambria Math" w:hAnsi="Cambria Math"/>
+                <w:i/>
+              </w:rPr>
+            </m:ctrlPr>
+          </m:sSubPr>
+          <m:e>
+            <m:r>
+              <w:rPr>
+                <w:rFonts w:ascii="Cambria Math" w:hAnsi="Cambria Math"/>
+              </w:rPr>
+              <m:t>p</m:t>
+            </m:r>
+          </m:e>
+          <m:sub>
+            <m:r>
+              <w:rPr>
+                <w:rFonts w:ascii="Cambria Math" w:hAnsi="Cambria Math"/>
+              </w:rPr>
+              <m:t>i-1</m:t>
+            </m:r>
+          </m:sub>
+        </m:sSub>
+        <m:r>
+          <w:rPr>
+            <w:rFonts w:ascii="Cambria Math" w:hAnsi="Cambria Math"/>
+          </w:rPr>
+          <m:t>∙</m:t>
+        </m:r>
+        <m:sSub>
+          <m:sSubPr>
+            <m:ctrlPr>
+              <w:rPr>
+                <w:rFonts w:ascii="Cambria Math" w:hAnsi="Cambria Math"/>
+                <w:i/>
+              </w:rPr>
+            </m:ctrlPr>
+          </m:sSubPr>
+          <m:e>
+            <m:r>
+              <w:rPr>
+                <w:rFonts w:ascii="Cambria Math" w:hAnsi="Cambria Math"/>
+              </w:rPr>
+              <m:t>H</m:t>
+            </m:r>
+          </m:e>
+          <m:sub>
+            <m:r>
+              <w:rPr>
+                <w:rFonts w:ascii="Cambria Math" w:hAnsi="Cambria Math"/>
+              </w:rPr>
+              <m:t>i-1</m:t>
+            </m:r>
+          </m:sub>
+        </m:sSub>
+      </m:oMath>
+      <w:r>
+        <w:t xml:space="preserve"> </w:t>
+      </w:r>
+      <w:r>
+        <w:tab/>
+      </w:r>
+      <w:r>
+        <w:tab/>
+        <w:t xml:space="preserve">       (13)</w:t>
+      </w:r>
+    </w:p>
+    <w:p>
+      <w:pPr>
+        <w:rPr>
+          <w:color w:val="C00000"/>
+        </w:rPr>
+      </w:pPr>
+    </w:p>
+    <w:p>
+      <w:pPr>
+        <w:rPr>
+          <w:color w:val="C00000"/>
+        </w:rPr>
+      </w:pPr>
+      <w:r>
+        <w:rPr>
+          <w:color w:val="C00000"/>
+        </w:rPr>
+        <w:t xml:space="preserve">  For a block </w:t>
+      </w:r>
+    </w:p>
+    <w:p/>
+    <w:p/>
+    <w:p/>
+    <w:p>
+      <w:pPr>
+        <w:pStyle w:val="Text"/>
+      </w:pPr>
+    </w:p>
+    <w:p>
+      <w:pPr>
+        <w:pStyle w:val="Heading2"/>
+      </w:pPr>
+      <w:r>
+        <w:t>Pipelined Structure</w:t>
+      </w:r>
+    </w:p>
+    <w:p>
+      <w:pPr>
         <w:pStyle w:val="Text"/>
         <w:ind w:firstLine="0"/>
       </w:pPr>
@@ -3846,7 +5302,7 @@
     </w:p>
     <w:p>
       <w:pPr>
-        <w:pStyle w:val="1"/>
+        <w:pStyle w:val="Heading1"/>
       </w:pPr>
       <w:r>
         <w:t>Experimental Results</w:t>
@@ -3857,7 +5313,16 @@
         <w:jc w:val="both"/>
       </w:pPr>
       <w:r>
-        <w:t xml:space="preserve">  To validate the functionality and demonstrate the effectiveness of our optimized multiplier, we conduct the first comparison experiment between pipelined version of our proposed design and its non-pipelined counterparts, to show the actual throughput improvement. And we also conduct a comparison experiment among LING adder, Carry Look-ahead Adder, and Carry Select Adder (CSLA) with variable-length block</w:t>
+        <w:t xml:space="preserve">  To validate the functionality and demonstrate the effectiveness of our optimized multiplier, we conduct the first comparison experiment between pipelined version of our proposed design </w:t>
+      </w:r>
+      <w:r>
+        <w:t>and its non-pipelined counterparts, to show the actual throughput improvement. And we also conduct a comparison experiment among LING adder, Carry Look-ahead Adder</w:t>
+      </w:r>
+      <w:r>
+        <w:t xml:space="preserve"> x(CLA)</w:t>
+      </w:r>
+      <w:r>
+        <w:t>, and Carry Select Adder (CSLA) with variable-length block</w:t>
       </w:r>
       <w:r>
         <w:t>, to validate the superiority in delay of our proposed design.</w:t>
@@ -3889,13 +5354,7 @@
         <w:t xml:space="preserve">CLA, we </w:t>
       </w:r>
       <w:r>
-        <w:t xml:space="preserve">first constructed a 16-bit CLA with </w:t>
-      </w:r>
-      <w:r>
-        <w:t>4-bit wide look-ahead logic block</w:t>
-      </w:r>
-      <w:r>
-        <w:t xml:space="preserve"> and then constructed </w:t>
+        <w:t xml:space="preserve">first constructed a 16-bit CLA with 4-bit wide look-ahead logic block and then constructed </w:t>
       </w:r>
       <w:r>
         <w:t>3</w:t>
@@ -3941,101 +5400,791 @@
       <w:r>
         <w:t xml:space="preserve"> </w:t>
       </w:r>
+    </w:p>
+    <w:p>
+      <w:pPr>
+        <w:jc w:val="both"/>
+      </w:pPr>
+      <w:r>
+        <w:rPr>
+          <w:color w:val="000000" w:themeColor="text1"/>
+        </w:rPr>
+        <w:t xml:space="preserve">  As for 28-bit LING adder,</w:t>
+      </w:r>
+      <w:r>
+        <w:rPr>
+          <w:color w:val="000000" w:themeColor="text1"/>
+        </w:rPr>
+        <w:t xml:space="preserve"> we developed a 4-bit LING adder and constructed a 16-bit LING adder based on the 4-bit adder. To form a 28-bit LING adder, we combined 1 16-bit LING adder with 3 4-bit LING adders.</w:t>
+      </w:r>
+    </w:p>
+    <w:p>
+      <w:pPr>
+        <w:jc w:val="both"/>
+        <w:rPr>
+          <w:color w:val="000000" w:themeColor="text1"/>
+        </w:rPr>
+      </w:pPr>
+    </w:p>
+    <w:p>
+      <w:pPr>
+        <w:pStyle w:val="Heading2"/>
+      </w:pPr>
+      <w:r>
+        <w:t>Functionality Validation</w:t>
+      </w:r>
+    </w:p>
+    <w:p>
+      <w:pPr>
+        <w:pStyle w:val="Text"/>
+      </w:pPr>
+      <w:r>
+        <w:t xml:space="preserve">We designed all </w:t>
+      </w:r>
+      <w:r>
+        <w:t>hardware by using hardware description language Chisel</w:t>
+      </w:r>
+      <w:r>
+        <w:t xml:space="preserve">3 </w:t>
+      </w:r>
+      <w:r>
+        <w:rPr>
+          <w:color w:val="FF0000"/>
+        </w:rPr>
+        <w:t>[</w:t>
+      </w:r>
+      <w:proofErr w:type="gramStart"/>
+      <w:r>
+        <w:rPr>
+          <w:color w:val="FF0000"/>
+        </w:rPr>
+        <w:t>]</w:t>
+      </w:r>
+      <w:r>
+        <w:t>, and</w:t>
+      </w:r>
+      <w:proofErr w:type="gramEnd"/>
+      <w:r>
+        <w:t xml:space="preserve"> generate</w:t>
+      </w:r>
+      <w:r>
+        <w:t>d</w:t>
+      </w:r>
+      <w:r>
+        <w:t xml:space="preserve"> the corresponding Verilog codes</w:t>
+      </w:r>
+      <w:r>
+        <w:t xml:space="preserve"> by using the compiler it offers.</w:t>
+      </w:r>
+      <w:r>
+        <w:t xml:space="preserve"> Then we </w:t>
+      </w:r>
+      <w:r>
+        <w:t>ran the post-implementation functional simulation in Xilinx Vivado</w:t>
+      </w:r>
       <w:bookmarkStart w:id="5" w:name="_GoBack"/>
       <w:bookmarkEnd w:id="5"/>
+      <w:r>
+        <w:t xml:space="preserve">. </w:t>
+      </w:r>
+      <w:r>
+        <w:t>We input randomly generated numbers in the range of [-32768, 32767] to our proposed multiplier, and i</w:t>
+      </w:r>
+      <w:r>
+        <w:t>t</w:t>
+      </w:r>
+      <w:r>
+        <w:t xml:space="preserve"> successfully</w:t>
+      </w:r>
+      <w:r>
+        <w:t xml:space="preserve"> pass</w:t>
+      </w:r>
+      <w:r>
+        <w:t>ed</w:t>
+      </w:r>
+      <w:r>
+        <w:t xml:space="preserve"> 65,535 random test cases and several corner test cases</w:t>
+      </w:r>
+      <w:r>
+        <w:t>, which validated the correct functionality of all our designs.</w:t>
+      </w:r>
     </w:p>
     <w:p>
       <w:pPr>
-        <w:jc w:val="both"/>
-      </w:pPr>
-      <w:r>
-        <w:t xml:space="preserve">  </w:t>
-      </w:r>
-      <w:r>
-        <w:rPr>
-          <w:color w:val="FF0000"/>
-        </w:rPr>
-        <w:t xml:space="preserve">As for 28-bit LING adder, </w:t>
+        <w:pStyle w:val="Heading2"/>
+      </w:pPr>
+      <w:r>
+        <w:t>Power, Area, and Delay Simulation</w:t>
       </w:r>
     </w:p>
     <w:p>
       <w:pPr>
-        <w:pStyle w:val="2"/>
-      </w:pPr>
-      <w:r>
-        <w:t>Functionality Validation</w:t>
+        <w:pStyle w:val="Text"/>
+        <w:rPr>
+          <w:color w:val="FF0000"/>
+          <w:lang w:eastAsia="zh-CN"/>
+        </w:rPr>
+      </w:pPr>
+      <w:r>
+        <w:rPr>
+          <w:color w:val="000000" w:themeColor="text1"/>
+        </w:rPr>
+        <w:t>In order to validate the effectiveness of the proposed multiplier, w</w:t>
+      </w:r>
+      <w:r>
+        <w:rPr>
+          <w:color w:val="000000" w:themeColor="text1"/>
+        </w:rPr>
+        <w:t xml:space="preserve">e synthesized the generated Verilog code with Design </w:t>
+      </w:r>
+      <w:r>
+        <w:rPr>
+          <w:color w:val="000000" w:themeColor="text1"/>
+        </w:rPr>
+        <w:t xml:space="preserve">Vision and evaluated the design based on the following criteria: area/number of cells, power, and delay. The experiment results are generated through automatic place and route with constraints </w:t>
+      </w:r>
+      <w:r>
+        <w:rPr>
+          <w:color w:val="000000" w:themeColor="text1"/>
+        </w:rPr>
+        <w:t xml:space="preserve">that align with </w:t>
+      </w:r>
+      <w:r>
+        <w:rPr>
+          <w:color w:val="000000" w:themeColor="text1"/>
+        </w:rPr>
+        <w:t>theoretical analysis. The constraints include but are not limited to: zero wire load (no interconnect delay) and no design rule check (to avoid buffer insertion). The standard cell library used for the evaluation is gscl45nm.</w:t>
+      </w:r>
+      <w:r>
+        <w:rPr>
+          <w:color w:val="000000" w:themeColor="text1"/>
+        </w:rPr>
+        <w:t xml:space="preserve"> </w:t>
       </w:r>
     </w:p>
     <w:p>
       <w:pPr>
-        <w:pStyle w:val="Text"/>
-      </w:pPr>
-      <w:r>
-        <w:t xml:space="preserve">We designed all </w:t>
-      </w:r>
-      <w:r>
-        <w:t>hardware by using hardware description language Chisel</w:t>
-      </w:r>
-      <w:r>
-        <w:t>3 []</w:t>
-      </w:r>
-      <w:r>
-        <w:t>, and generate</w:t>
-      </w:r>
-      <w:r>
-        <w:t>d</w:t>
-      </w:r>
-      <w:r>
-        <w:t xml:space="preserve"> the corresponding Verilog codes</w:t>
-      </w:r>
-      <w:r>
-        <w:t xml:space="preserve"> by using the compiler it offers.</w:t>
-      </w:r>
-      <w:r>
-        <w:t xml:space="preserve"> Then we </w:t>
-      </w:r>
-      <w:r>
-        <w:t xml:space="preserve">ran the post-implementation functional simulation in Xilinx Vivado. </w:t>
-      </w:r>
-      <w:r>
-        <w:t>We input randomly generated numbers in the range of [-32768, 32767] to our proposed multiplier, and i</w:t>
-      </w:r>
-      <w:r>
-        <w:t>t</w:t>
-      </w:r>
-      <w:r>
-        <w:t xml:space="preserve"> successfully</w:t>
-      </w:r>
-      <w:r>
-        <w:t xml:space="preserve"> pass</w:t>
-      </w:r>
-      <w:r>
-        <w:t>ed</w:t>
-      </w:r>
-      <w:r>
-        <w:t xml:space="preserve"> 65,535 random test cases and several corner test cases</w:t>
-      </w:r>
-      <w:r>
-        <w:t>, which validated the correct functionality of all our designs.</w:t>
+        <w:pStyle w:val="TableTitle"/>
+      </w:pPr>
+      <w:r>
+        <w:t>TABLE II</w:t>
       </w:r>
     </w:p>
     <w:p>
       <w:pPr>
-        <w:pStyle w:val="2"/>
-        <w:rPr>
-          <w:color w:val="FF0000"/>
-        </w:rPr>
-      </w:pPr>
-      <w:r>
-        <w:rPr>
-          <w:color w:val="FF0000"/>
-        </w:rPr>
-        <w:t>Power, Area, and Delay Simulation</w:t>
-      </w:r>
+        <w:pStyle w:val="TableTitle"/>
+      </w:pPr>
+      <w:r>
+        <w:t>Pipelined vs non-pipelined reduced area multiplier</w:t>
+      </w:r>
+    </w:p>
+    <w:tbl>
+      <w:tblPr>
+        <w:tblStyle w:val="TableGrid"/>
+        <w:tblW w:w="0" w:type="auto"/>
+        <w:tblLook w:val="04A0" w:firstRow="1" w:lastRow="0" w:firstColumn="1" w:lastColumn="0" w:noHBand="0" w:noVBand="1"/>
+      </w:tblPr>
+      <w:tblGrid>
+        <w:gridCol w:w="1255"/>
+        <w:gridCol w:w="990"/>
+        <w:gridCol w:w="900"/>
+        <w:gridCol w:w="990"/>
+        <w:gridCol w:w="895"/>
+      </w:tblGrid>
+      <w:tr>
+        <w:tc>
+          <w:tcPr>
+            <w:tcW w:w="1255" w:type="dxa"/>
+          </w:tcPr>
+          <w:p>
+            <w:pPr>
+              <w:pStyle w:val="TableTitle"/>
+            </w:pPr>
+          </w:p>
+        </w:tc>
+        <w:tc>
+          <w:tcPr>
+            <w:tcW w:w="990" w:type="dxa"/>
+          </w:tcPr>
+          <w:p>
+            <w:pPr>
+              <w:pStyle w:val="TableTitle"/>
+            </w:pPr>
+            <w:r>
+              <w:t>area</w:t>
+            </w:r>
+          </w:p>
+        </w:tc>
+        <w:tc>
+          <w:tcPr>
+            <w:tcW w:w="900" w:type="dxa"/>
+          </w:tcPr>
+          <w:p>
+            <w:pPr>
+              <w:pStyle w:val="TableTitle"/>
+            </w:pPr>
+            <w:r>
+              <w:t>cell</w:t>
+            </w:r>
+          </w:p>
+        </w:tc>
+        <w:tc>
+          <w:tcPr>
+            <w:tcW w:w="990" w:type="dxa"/>
+          </w:tcPr>
+          <w:p>
+            <w:pPr>
+              <w:pStyle w:val="TableTitle"/>
+            </w:pPr>
+            <w:r>
+              <w:t>power</w:t>
+            </w:r>
+          </w:p>
+        </w:tc>
+        <w:tc>
+          <w:tcPr>
+            <w:tcW w:w="895" w:type="dxa"/>
+          </w:tcPr>
+          <w:p>
+            <w:pPr>
+              <w:pStyle w:val="TableTitle"/>
+            </w:pPr>
+            <w:r>
+              <w:t>delay</w:t>
+            </w:r>
+          </w:p>
+        </w:tc>
+      </w:tr>
+      <w:tr>
+        <w:tc>
+          <w:tcPr>
+            <w:tcW w:w="1255" w:type="dxa"/>
+          </w:tcPr>
+          <w:p>
+            <w:pPr>
+              <w:pStyle w:val="TableTitle"/>
+            </w:pPr>
+            <w:r>
+              <w:t>pipelined</w:t>
+            </w:r>
+          </w:p>
+        </w:tc>
+        <w:tc>
+          <w:tcPr>
+            <w:tcW w:w="990" w:type="dxa"/>
+          </w:tcPr>
+          <w:p>
+            <w:pPr>
+              <w:pStyle w:val="TableTitle"/>
+            </w:pPr>
+            <w:r>
+              <w:t>6681</w:t>
+            </w:r>
+          </w:p>
+        </w:tc>
+        <w:tc>
+          <w:tcPr>
+            <w:tcW w:w="900" w:type="dxa"/>
+          </w:tcPr>
+          <w:p>
+            <w:pPr>
+              <w:pStyle w:val="TableTitle"/>
+            </w:pPr>
+            <w:r>
+              <w:t>2150</w:t>
+            </w:r>
+          </w:p>
+        </w:tc>
+        <w:tc>
+          <w:tcPr>
+            <w:tcW w:w="990" w:type="dxa"/>
+          </w:tcPr>
+          <w:p>
+            <w:pPr>
+              <w:pStyle w:val="TableTitle"/>
+            </w:pPr>
+            <w:r>
+              <w:t>0.6306</w:t>
+            </w:r>
+          </w:p>
+        </w:tc>
+        <w:tc>
+          <w:tcPr>
+            <w:tcW w:w="895" w:type="dxa"/>
+          </w:tcPr>
+          <w:p>
+            <w:pPr>
+              <w:pStyle w:val="TableTitle"/>
+            </w:pPr>
+            <w:r>
+              <w:t>0.94</w:t>
+            </w:r>
+          </w:p>
+        </w:tc>
+      </w:tr>
+      <w:tr>
+        <w:tc>
+          <w:tcPr>
+            <w:tcW w:w="1255" w:type="dxa"/>
+          </w:tcPr>
+          <w:p>
+            <w:pPr>
+              <w:pStyle w:val="TableTitle"/>
+            </w:pPr>
+            <w:r>
+              <w:t>non-pipelined</w:t>
+            </w:r>
+          </w:p>
+        </w:tc>
+        <w:tc>
+          <w:tcPr>
+            <w:tcW w:w="990" w:type="dxa"/>
+          </w:tcPr>
+          <w:p>
+            <w:pPr>
+              <w:pStyle w:val="TableTitle"/>
+            </w:pPr>
+            <w:r>
+              <w:t>4784</w:t>
+            </w:r>
+          </w:p>
+        </w:tc>
+        <w:tc>
+          <w:tcPr>
+            <w:tcW w:w="900" w:type="dxa"/>
+          </w:tcPr>
+          <w:p>
+            <w:pPr>
+              <w:pStyle w:val="TableTitle"/>
+            </w:pPr>
+            <w:r>
+              <w:t>1779</w:t>
+            </w:r>
+          </w:p>
+        </w:tc>
+        <w:tc>
+          <w:tcPr>
+            <w:tcW w:w="990" w:type="dxa"/>
+          </w:tcPr>
+          <w:p>
+            <w:pPr>
+              <w:pStyle w:val="TableTitle"/>
+            </w:pPr>
+            <w:r>
+              <w:t>0.3020</w:t>
+            </w:r>
+          </w:p>
+        </w:tc>
+        <w:tc>
+          <w:tcPr>
+            <w:tcW w:w="895" w:type="dxa"/>
+          </w:tcPr>
+          <w:p>
+            <w:pPr>
+              <w:pStyle w:val="TableTitle"/>
+            </w:pPr>
+            <w:r>
+              <w:t>1.92</w:t>
+            </w:r>
+          </w:p>
+        </w:tc>
+      </w:tr>
+    </w:tbl>
+    <w:p>
+      <w:pPr>
+        <w:pStyle w:val="Text"/>
+        <w:rPr>
+          <w:color w:val="000000" w:themeColor="text1"/>
+        </w:rPr>
+      </w:pPr>
     </w:p>
     <w:p>
       <w:pPr>
-        <w:pStyle w:val="1"/>
+        <w:pStyle w:val="Text"/>
+        <w:rPr>
+          <w:color w:val="000000" w:themeColor="text1"/>
+        </w:rPr>
+      </w:pPr>
+      <w:r>
+        <w:rPr>
+          <w:color w:val="000000" w:themeColor="text1"/>
+        </w:rPr>
+        <w:t xml:space="preserve">Table II shows the </w:t>
+      </w:r>
+      <w:r>
+        <w:rPr>
+          <w:color w:val="000000" w:themeColor="text1"/>
+        </w:rPr>
+        <w:t xml:space="preserve">experiment result for a pipelined/non-pipelined Reduced Area multiplier with CSLA. Despite the fact that the area of the pipelined multiplier increases by ~40% and power increases by ~108%, its delay has improved by more than 100%. To further improve the design, we proposed to replace the CSLA with CLA or LING adder. </w:t>
+      </w:r>
+    </w:p>
+    <w:p>
+      <w:pPr>
+        <w:pStyle w:val="TableTitle"/>
+      </w:pPr>
+      <w:r>
+        <w:t>TABLE III</w:t>
+      </w:r>
+    </w:p>
+    <w:p>
+      <w:pPr>
+        <w:pStyle w:val="TableTitle"/>
+      </w:pPr>
+      <w:r>
+        <w:t>Pipelined reduced area multiplier</w:t>
+      </w:r>
+    </w:p>
+    <w:tbl>
+      <w:tblPr>
+        <w:tblStyle w:val="TableGrid"/>
+        <w:tblW w:w="0" w:type="auto"/>
+        <w:tblLook w:val="04A0" w:firstRow="1" w:lastRow="0" w:firstColumn="1" w:lastColumn="0" w:noHBand="0" w:noVBand="1"/>
+      </w:tblPr>
+      <w:tblGrid>
+        <w:gridCol w:w="1255"/>
+        <w:gridCol w:w="990"/>
+        <w:gridCol w:w="900"/>
+        <w:gridCol w:w="990"/>
+        <w:gridCol w:w="895"/>
+      </w:tblGrid>
+      <w:tr>
+        <w:tc>
+          <w:tcPr>
+            <w:tcW w:w="1255" w:type="dxa"/>
+          </w:tcPr>
+          <w:p>
+            <w:pPr>
+              <w:pStyle w:val="TableTitle"/>
+            </w:pPr>
+          </w:p>
+        </w:tc>
+        <w:tc>
+          <w:tcPr>
+            <w:tcW w:w="990" w:type="dxa"/>
+          </w:tcPr>
+          <w:p>
+            <w:pPr>
+              <w:pStyle w:val="TableTitle"/>
+            </w:pPr>
+            <w:r>
+              <w:t>area</w:t>
+            </w:r>
+          </w:p>
+        </w:tc>
+        <w:tc>
+          <w:tcPr>
+            <w:tcW w:w="900" w:type="dxa"/>
+          </w:tcPr>
+          <w:p>
+            <w:pPr>
+              <w:pStyle w:val="TableTitle"/>
+            </w:pPr>
+            <w:r>
+              <w:t>cell</w:t>
+            </w:r>
+          </w:p>
+        </w:tc>
+        <w:tc>
+          <w:tcPr>
+            <w:tcW w:w="990" w:type="dxa"/>
+          </w:tcPr>
+          <w:p>
+            <w:pPr>
+              <w:pStyle w:val="TableTitle"/>
+            </w:pPr>
+            <w:r>
+              <w:t>power</w:t>
+            </w:r>
+          </w:p>
+        </w:tc>
+        <w:tc>
+          <w:tcPr>
+            <w:tcW w:w="895" w:type="dxa"/>
+          </w:tcPr>
+          <w:p>
+            <w:pPr>
+              <w:pStyle w:val="TableTitle"/>
+            </w:pPr>
+            <w:r>
+              <w:t>delay</w:t>
+            </w:r>
+          </w:p>
+        </w:tc>
+      </w:tr>
+      <w:tr>
+        <w:tc>
+          <w:tcPr>
+            <w:tcW w:w="1255" w:type="dxa"/>
+          </w:tcPr>
+          <w:p>
+            <w:pPr>
+              <w:pStyle w:val="TableTitle"/>
+            </w:pPr>
+            <w:r>
+              <w:t>CSLA</w:t>
+            </w:r>
+          </w:p>
+        </w:tc>
+        <w:tc>
+          <w:tcPr>
+            <w:tcW w:w="990" w:type="dxa"/>
+          </w:tcPr>
+          <w:p>
+            <w:pPr>
+              <w:pStyle w:val="TableTitle"/>
+            </w:pPr>
+            <w:r>
+              <w:t>6681</w:t>
+            </w:r>
+          </w:p>
+        </w:tc>
+        <w:tc>
+          <w:tcPr>
+            <w:tcW w:w="900" w:type="dxa"/>
+          </w:tcPr>
+          <w:p>
+            <w:pPr>
+              <w:pStyle w:val="TableTitle"/>
+            </w:pPr>
+            <w:r>
+              <w:t>2150</w:t>
+            </w:r>
+          </w:p>
+        </w:tc>
+        <w:tc>
+          <w:tcPr>
+            <w:tcW w:w="990" w:type="dxa"/>
+          </w:tcPr>
+          <w:p>
+            <w:pPr>
+              <w:pStyle w:val="TableTitle"/>
+            </w:pPr>
+            <w:r>
+              <w:t>0.6306</w:t>
+            </w:r>
+          </w:p>
+        </w:tc>
+        <w:tc>
+          <w:tcPr>
+            <w:tcW w:w="895" w:type="dxa"/>
+          </w:tcPr>
+          <w:p>
+            <w:pPr>
+              <w:pStyle w:val="TableTitle"/>
+            </w:pPr>
+            <w:r>
+              <w:t>0.94</w:t>
+            </w:r>
+          </w:p>
+        </w:tc>
+      </w:tr>
+      <w:tr>
+        <w:tc>
+          <w:tcPr>
+            <w:tcW w:w="1255" w:type="dxa"/>
+          </w:tcPr>
+          <w:p>
+            <w:pPr>
+              <w:pStyle w:val="TableTitle"/>
+            </w:pPr>
+            <w:r>
+              <w:t>CLA</w:t>
+            </w:r>
+          </w:p>
+        </w:tc>
+        <w:tc>
+          <w:tcPr>
+            <w:tcW w:w="990" w:type="dxa"/>
+          </w:tcPr>
+          <w:p>
+            <w:pPr>
+              <w:pStyle w:val="TableTitle"/>
+            </w:pPr>
+            <w:r>
+              <w:t>6361</w:t>
+            </w:r>
+          </w:p>
+        </w:tc>
+        <w:tc>
+          <w:tcPr>
+            <w:tcW w:w="900" w:type="dxa"/>
+          </w:tcPr>
+          <w:p>
+            <w:pPr>
+              <w:pStyle w:val="TableTitle"/>
+            </w:pPr>
+            <w:r>
+              <w:t>2035</w:t>
+            </w:r>
+          </w:p>
+        </w:tc>
+        <w:tc>
+          <w:tcPr>
+            <w:tcW w:w="990" w:type="dxa"/>
+          </w:tcPr>
+          <w:p>
+            <w:pPr>
+              <w:pStyle w:val="TableTitle"/>
+            </w:pPr>
+            <w:r>
+              <w:t>0.6077</w:t>
+            </w:r>
+          </w:p>
+        </w:tc>
+        <w:tc>
+          <w:tcPr>
+            <w:tcW w:w="895" w:type="dxa"/>
+          </w:tcPr>
+          <w:p>
+            <w:pPr>
+              <w:pStyle w:val="TableTitle"/>
+            </w:pPr>
+            <w:r>
+              <w:t>0.90</w:t>
+            </w:r>
+          </w:p>
+        </w:tc>
+      </w:tr>
+      <w:tr>
+        <w:tc>
+          <w:tcPr>
+            <w:tcW w:w="1255" w:type="dxa"/>
+          </w:tcPr>
+          <w:p>
+            <w:pPr>
+              <w:pStyle w:val="TableTitle"/>
+            </w:pPr>
+            <w:r>
+              <w:t>LING</w:t>
+            </w:r>
+          </w:p>
+        </w:tc>
+        <w:tc>
+          <w:tcPr>
+            <w:tcW w:w="990" w:type="dxa"/>
+          </w:tcPr>
+          <w:p>
+            <w:pPr>
+              <w:pStyle w:val="TableTitle"/>
+            </w:pPr>
+            <w:r>
+              <w:t>6396</w:t>
+            </w:r>
+          </w:p>
+        </w:tc>
+        <w:tc>
+          <w:tcPr>
+            <w:tcW w:w="900" w:type="dxa"/>
+          </w:tcPr>
+          <w:p>
+            <w:pPr>
+              <w:pStyle w:val="TableTitle"/>
+            </w:pPr>
+            <w:r>
+              <w:t>2073</w:t>
+            </w:r>
+          </w:p>
+        </w:tc>
+        <w:tc>
+          <w:tcPr>
+            <w:tcW w:w="990" w:type="dxa"/>
+          </w:tcPr>
+          <w:p>
+            <w:pPr>
+              <w:pStyle w:val="TableTitle"/>
+            </w:pPr>
+            <w:r>
+              <w:t>0.6076</w:t>
+            </w:r>
+          </w:p>
+        </w:tc>
+        <w:tc>
+          <w:tcPr>
+            <w:tcW w:w="895" w:type="dxa"/>
+          </w:tcPr>
+          <w:p>
+            <w:pPr>
+              <w:pStyle w:val="TableTitle"/>
+            </w:pPr>
+            <w:r>
+              <w:t>0.64</w:t>
+            </w:r>
+          </w:p>
+        </w:tc>
+      </w:tr>
+    </w:tbl>
+    <w:p>
+      <w:pPr>
+        <w:pStyle w:val="Text"/>
+        <w:ind w:firstLine="0"/>
+        <w:rPr>
+          <w:color w:val="000000" w:themeColor="text1"/>
+        </w:rPr>
+      </w:pPr>
+    </w:p>
+    <w:p>
+      <w:pPr>
+        <w:pStyle w:val="Text"/>
+        <w:rPr>
+          <w:color w:val="000000" w:themeColor="text1"/>
+        </w:rPr>
+      </w:pPr>
+      <w:r>
+        <w:rPr>
+          <w:color w:val="000000" w:themeColor="text1"/>
+        </w:rPr>
+        <w:t>As shown in Table II</w:t>
+      </w:r>
+      <w:r>
+        <w:rPr>
+          <w:color w:val="000000" w:themeColor="text1"/>
+        </w:rPr>
+        <w:t>I</w:t>
+      </w:r>
+      <w:r>
+        <w:rPr>
+          <w:color w:val="000000" w:themeColor="text1"/>
+        </w:rPr>
+        <w:t>,</w:t>
+      </w:r>
+      <w:r>
+        <w:rPr>
+          <w:color w:val="000000" w:themeColor="text1"/>
+        </w:rPr>
+        <w:t xml:space="preserve"> multipliers with CLA or LING adder improve their area and power dissipation by ~5% and 3.77% respectively. Furthermore, the performance of the multiplier built with LING adder improves by 46.8%. When comparing </w:t>
+      </w:r>
+      <w:r>
+        <w:rPr>
+          <w:color w:val="000000" w:themeColor="text1"/>
+        </w:rPr>
+        <w:lastRenderedPageBreak/>
+        <w:t xml:space="preserve">the traditional non-pipelined Reduced Area multiplier (using CSLA) with pipelined Reduced Area multiplier (using LING), the later </w:t>
+      </w:r>
+      <w:r>
+        <w:rPr>
+          <w:color w:val="000000" w:themeColor="text1"/>
+        </w:rPr>
+        <w:t xml:space="preserve">improves its throughput by 300% with 16.5% increase in number of cells and 100% in power. </w:t>
+      </w:r>
+    </w:p>
+    <w:p>
+      <w:pPr>
+        <w:pStyle w:val="TableTitle"/>
+      </w:pPr>
+    </w:p>
+    <w:p>
+      <w:pPr>
+        <w:pStyle w:val="Heading1"/>
+        <w:numPr>
+          <w:ilvl w:val="0"/>
+          <w:numId w:val="0"/>
+        </w:numPr>
+        <w:jc w:val="left"/>
+      </w:pPr>
+    </w:p>
+    <w:p>
+      <w:pPr>
+        <w:pStyle w:val="Heading1"/>
         <w:numPr>
           <w:ilvl w:val="0"/>
           <w:numId w:val="0"/>
@@ -4116,7 +6265,25 @@
           <w:sz w:val="16"/>
           <w:szCs w:val="16"/>
         </w:rPr>
-        <w:t xml:space="preserve">S. Abraham et al., “Study of Various High Speed Multipliers,” in </w:t>
+        <w:t xml:space="preserve">S. Abraham et al., “Study of Various </w:t>
+      </w:r>
+      <w:proofErr w:type="gramStart"/>
+      <w:r>
+        <w:rPr>
+          <w:color w:val="000000"/>
+          <w:sz w:val="16"/>
+          <w:szCs w:val="16"/>
+        </w:rPr>
+        <w:t>High Speed</w:t>
+      </w:r>
+      <w:proofErr w:type="gramEnd"/>
+      <w:r>
+        <w:rPr>
+          <w:color w:val="000000"/>
+          <w:sz w:val="16"/>
+          <w:szCs w:val="16"/>
+        </w:rPr>
+        <w:t xml:space="preserve"> Multipliers,” in </w:t>
       </w:r>
       <w:r>
         <w:rPr>
@@ -4158,7 +6325,25 @@
           <w:sz w:val="16"/>
           <w:szCs w:val="16"/>
         </w:rPr>
-        <w:t xml:space="preserve">S. Dubey et al., “A High Speed Wallace Tree Multiplier Using Modified Booth Algorithm for Fast Arithmetic Circuits,” </w:t>
+        <w:t xml:space="preserve">S. Dubey et al., “A </w:t>
+      </w:r>
+      <w:proofErr w:type="gramStart"/>
+      <w:r>
+        <w:rPr>
+          <w:color w:val="000000"/>
+          <w:sz w:val="16"/>
+          <w:szCs w:val="16"/>
+        </w:rPr>
+        <w:t>High Speed</w:t>
+      </w:r>
+      <w:proofErr w:type="gramEnd"/>
+      <w:r>
+        <w:rPr>
+          <w:color w:val="000000"/>
+          <w:sz w:val="16"/>
+          <w:szCs w:val="16"/>
+        </w:rPr>
+        <w:t xml:space="preserve"> Wallace Tree Multiplier Using Modified Booth Algorithm for Fast Arithmetic Circuits,” </w:t>
       </w:r>
       <w:r>
         <w:rPr>
@@ -4200,7 +6385,43 @@
           <w:sz w:val="16"/>
           <w:szCs w:val="16"/>
         </w:rPr>
-        <w:t xml:space="preserve">R. D. Kshirsagar, E. V. Aishwarya, A. S. Vishwanath and P. Jayakrishnan, </w:t>
+        <w:t xml:space="preserve">R. D. </w:t>
+      </w:r>
+      <w:proofErr w:type="spellStart"/>
+      <w:r>
+        <w:rPr>
+          <w:color w:val="000000"/>
+          <w:sz w:val="16"/>
+          <w:szCs w:val="16"/>
+        </w:rPr>
+        <w:t>Kshirsagar</w:t>
+      </w:r>
+      <w:proofErr w:type="spellEnd"/>
+      <w:r>
+        <w:rPr>
+          <w:color w:val="000000"/>
+          <w:sz w:val="16"/>
+          <w:szCs w:val="16"/>
+        </w:rPr>
+        <w:t xml:space="preserve">, E. V. Aishwarya, A. S. Vishwanath and P. </w:t>
+      </w:r>
+      <w:proofErr w:type="spellStart"/>
+      <w:r>
+        <w:rPr>
+          <w:color w:val="000000"/>
+          <w:sz w:val="16"/>
+          <w:szCs w:val="16"/>
+        </w:rPr>
+        <w:t>Jayakrishnan</w:t>
+      </w:r>
+      <w:proofErr w:type="spellEnd"/>
+      <w:r>
+        <w:rPr>
+          <w:color w:val="000000"/>
+          <w:sz w:val="16"/>
+          <w:szCs w:val="16"/>
+        </w:rPr>
+        <w:t xml:space="preserve">, </w:t>
       </w:r>
       <w:r>
         <w:rPr>
@@ -4291,6 +6512,135 @@
     </w:p>
     <w:p>
       <w:pPr>
+        <w:numPr>
+          <w:ilvl w:val="1"/>
+          <w:numId w:val="41"/>
+        </w:numPr>
+        <w:pBdr>
+          <w:top w:val="nil"/>
+          <w:left w:val="nil"/>
+          <w:bottom w:val="nil"/>
+          <w:right w:val="nil"/>
+          <w:between w:val="nil"/>
+        </w:pBdr>
+        <w:ind w:left="360"/>
+        <w:jc w:val="both"/>
+        <w:rPr>
+          <w:sz w:val="16"/>
+          <w:szCs w:val="16"/>
+        </w:rPr>
+      </w:pPr>
+      <w:r>
+        <w:rPr>
+          <w:color w:val="000000"/>
+          <w:sz w:val="16"/>
+          <w:szCs w:val="16"/>
+        </w:rPr>
+        <w:t xml:space="preserve">K. A. C. Bickerstaff, M. Schulte and E. E. </w:t>
+      </w:r>
+      <w:proofErr w:type="spellStart"/>
+      <w:r>
+        <w:rPr>
+          <w:color w:val="000000"/>
+          <w:sz w:val="16"/>
+          <w:szCs w:val="16"/>
+        </w:rPr>
+        <w:t>Swartzlander</w:t>
+      </w:r>
+      <w:proofErr w:type="spellEnd"/>
+      <w:r>
+        <w:rPr>
+          <w:color w:val="000000"/>
+          <w:sz w:val="16"/>
+          <w:szCs w:val="16"/>
+        </w:rPr>
+        <w:t>, "Reduced area multipliers," Proceedings of International Conference on Application Specific Array Processors (ASAP '93), Venice, Italy, 1993, pp. 478-489.</w:t>
+      </w:r>
+    </w:p>
+    <w:p>
+      <w:pPr>
+        <w:numPr>
+          <w:ilvl w:val="1"/>
+          <w:numId w:val="41"/>
+        </w:numPr>
+        <w:pBdr>
+          <w:top w:val="nil"/>
+          <w:left w:val="nil"/>
+          <w:bottom w:val="nil"/>
+          <w:right w:val="nil"/>
+          <w:between w:val="nil"/>
+        </w:pBdr>
+        <w:ind w:left="360"/>
+        <w:jc w:val="both"/>
+        <w:rPr>
+          <w:sz w:val="16"/>
+          <w:szCs w:val="16"/>
+        </w:rPr>
+      </w:pPr>
+      <w:r>
+        <w:rPr>
+          <w:color w:val="000000"/>
+          <w:sz w:val="16"/>
+          <w:szCs w:val="16"/>
+        </w:rPr>
+        <w:t>J. Fadavi-</w:t>
+      </w:r>
+      <w:proofErr w:type="spellStart"/>
+      <w:r>
+        <w:rPr>
+          <w:color w:val="000000"/>
+          <w:sz w:val="16"/>
+          <w:szCs w:val="16"/>
+        </w:rPr>
+        <w:t>Ardekani</w:t>
+      </w:r>
+      <w:proofErr w:type="spellEnd"/>
+      <w:r>
+        <w:rPr>
+          <w:color w:val="000000"/>
+          <w:sz w:val="16"/>
+          <w:szCs w:val="16"/>
+        </w:rPr>
+        <w:t xml:space="preserve">, "M*N Booth encoded multiplier generator using optimized Wallace trees," in IEEE Transactions on Very </w:t>
+      </w:r>
+      <w:proofErr w:type="gramStart"/>
+      <w:r>
+        <w:rPr>
+          <w:color w:val="000000"/>
+          <w:sz w:val="16"/>
+          <w:szCs w:val="16"/>
+        </w:rPr>
+        <w:t>Large Scale</w:t>
+      </w:r>
+      <w:proofErr w:type="gramEnd"/>
+      <w:r>
+        <w:rPr>
+          <w:color w:val="000000"/>
+          <w:sz w:val="16"/>
+          <w:szCs w:val="16"/>
+        </w:rPr>
+        <w:t xml:space="preserve"> Integration (VLSI) Systems, vol. 1, no. 2, pp. 120-125, June 1993.</w:t>
+      </w:r>
+    </w:p>
+    <w:p>
+      <w:pPr>
+        <w:numPr>
+          <w:ilvl w:val="1"/>
+          <w:numId w:val="41"/>
+        </w:numPr>
+        <w:pBdr>
+          <w:top w:val="nil"/>
+          <w:left w:val="nil"/>
+          <w:bottom w:val="nil"/>
+          <w:right w:val="nil"/>
+          <w:between w:val="nil"/>
+        </w:pBdr>
+        <w:ind w:left="360"/>
+        <w:jc w:val="both"/>
+      </w:pPr>
+    </w:p>
+    <w:p>
+      <w:pPr>
         <w:pBdr>
           <w:top w:val="nil"/>
           <w:left w:val="nil"/>
@@ -4310,11 +6660,6 @@
       <w:r>
         <w:t xml:space="preserve">  </w:t>
       </w:r>
-    </w:p>
-    <w:p>
-      <w:pPr>
-        <w:pStyle w:val="Text"/>
-      </w:pPr>
     </w:p>
     <w:p/>
     <w:sectPr>
@@ -4327,7 +6672,7 @@
 </file>
 
 <file path=word/endnotes.xml><?xml version="1.0" encoding="utf-8"?>
-<w:endnotes xmlns:wpc="http://schemas.microsoft.com/office/word/2010/wordprocessingCanvas" xmlns:cx="http://schemas.microsoft.com/office/drawing/2014/chartex" xmlns:cx1="http://schemas.microsoft.com/office/drawing/2015/9/8/chartex" xmlns:mc="http://schemas.openxmlformats.org/markup-compatibility/2006" xmlns:o="urn:schemas-microsoft-com:office:office" xmlns:r="http://schemas.openxmlformats.org/officeDocument/2006/relationships" xmlns:m="http://schemas.openxmlformats.org/officeDocument/2006/math" xmlns:v="urn:schemas-microsoft-com:vml" xmlns:wp14="http://schemas.microsoft.com/office/word/2010/wordprocessingDrawing" xmlns:wp="http://schemas.openxmlformats.org/drawingml/2006/wordprocessingDrawing" xmlns:w10="urn:schemas-microsoft-com:office:word" xmlns:w="http://schemas.openxmlformats.org/wordprocessingml/2006/main" xmlns:w14="http://schemas.microsoft.com/office/word/2010/wordml" xmlns:w15="http://schemas.microsoft.com/office/word/2012/wordml" xmlns:w16se="http://schemas.microsoft.com/office/word/2015/wordml/symex" xmlns:wpg="http://schemas.microsoft.com/office/word/2010/wordprocessingGroup" xmlns:wpi="http://schemas.microsoft.com/office/word/2010/wordprocessingInk" xmlns:wne="http://schemas.microsoft.com/office/word/2006/wordml" xmlns:wps="http://schemas.microsoft.com/office/word/2010/wordprocessingShape" mc:Ignorable="w14 w15 w16se wp14">
+<w:endnotes xmlns:wpc="http://schemas.microsoft.com/office/word/2010/wordprocessingCanvas" xmlns:cx="http://schemas.microsoft.com/office/drawing/2014/chartex" xmlns:cx1="http://schemas.microsoft.com/office/drawing/2015/9/8/chartex" xmlns:cx2="http://schemas.microsoft.com/office/drawing/2015/10/21/chartex" xmlns:cx3="http://schemas.microsoft.com/office/drawing/2016/5/9/chartex" xmlns:cx4="http://schemas.microsoft.com/office/drawing/2016/5/10/chartex" xmlns:cx5="http://schemas.microsoft.com/office/drawing/2016/5/11/chartex" xmlns:cx6="http://schemas.microsoft.com/office/drawing/2016/5/12/chartex" xmlns:cx7="http://schemas.microsoft.com/office/drawing/2016/5/13/chartex" xmlns:cx8="http://schemas.microsoft.com/office/drawing/2016/5/14/chartex" xmlns:mc="http://schemas.openxmlformats.org/markup-compatibility/2006" xmlns:aink="http://schemas.microsoft.com/office/drawing/2016/ink" xmlns:am3d="http://schemas.microsoft.com/office/drawing/2017/model3d" xmlns:o="urn:schemas-microsoft-com:office:office" xmlns:r="http://schemas.openxmlformats.org/officeDocument/2006/relationships" xmlns:m="http://schemas.openxmlformats.org/officeDocument/2006/math" xmlns:v="urn:schemas-microsoft-com:vml" xmlns:wp14="http://schemas.microsoft.com/office/word/2010/wordprocessingDrawing" xmlns:wp="http://schemas.openxmlformats.org/drawingml/2006/wordprocessingDrawing" xmlns:w10="urn:schemas-microsoft-com:office:word" xmlns:w="http://schemas.openxmlformats.org/wordprocessingml/2006/main" xmlns:w14="http://schemas.microsoft.com/office/word/2010/wordml" xmlns:w15="http://schemas.microsoft.com/office/word/2012/wordml" xmlns:w16cid="http://schemas.microsoft.com/office/word/2016/wordml/cid" xmlns:w16se="http://schemas.microsoft.com/office/word/2015/wordml/symex" xmlns:wpg="http://schemas.microsoft.com/office/word/2010/wordprocessingGroup" xmlns:wpi="http://schemas.microsoft.com/office/word/2010/wordprocessingInk" xmlns:wne="http://schemas.microsoft.com/office/word/2006/wordml" xmlns:wps="http://schemas.microsoft.com/office/word/2010/wordprocessingShape" mc:Ignorable="w14 w15 w16se w16cid wp14">
   <w:endnote w:type="separator" w:id="-1">
     <w:p>
       <w:r>
@@ -4346,7 +6691,7 @@
 </file>
 
 <file path=word/footnotes.xml><?xml version="1.0" encoding="utf-8"?>
-<w:footnotes xmlns:wpc="http://schemas.microsoft.com/office/word/2010/wordprocessingCanvas" xmlns:cx="http://schemas.microsoft.com/office/drawing/2014/chartex" xmlns:cx1="http://schemas.microsoft.com/office/drawing/2015/9/8/chartex" xmlns:mc="http://schemas.openxmlformats.org/markup-compatibility/2006" xmlns:o="urn:schemas-microsoft-com:office:office" xmlns:r="http://schemas.openxmlformats.org/officeDocument/2006/relationships" xmlns:m="http://schemas.openxmlformats.org/officeDocument/2006/math" xmlns:v="urn:schemas-microsoft-com:vml" xmlns:wp14="http://schemas.microsoft.com/office/word/2010/wordprocessingDrawing" xmlns:wp="http://schemas.openxmlformats.org/drawingml/2006/wordprocessingDrawing" xmlns:w10="urn:schemas-microsoft-com:office:word" xmlns:w="http://schemas.openxmlformats.org/wordprocessingml/2006/main" xmlns:w14="http://schemas.microsoft.com/office/word/2010/wordml" xmlns:w15="http://schemas.microsoft.com/office/word/2012/wordml" xmlns:w16se="http://schemas.microsoft.com/office/word/2015/wordml/symex" xmlns:wpg="http://schemas.microsoft.com/office/word/2010/wordprocessingGroup" xmlns:wpi="http://schemas.microsoft.com/office/word/2010/wordprocessingInk" xmlns:wne="http://schemas.microsoft.com/office/word/2006/wordml" xmlns:wps="http://schemas.microsoft.com/office/word/2010/wordprocessingShape" mc:Ignorable="w14 w15 w16se wp14">
+<w:footnotes xmlns:wpc="http://schemas.microsoft.com/office/word/2010/wordprocessingCanvas" xmlns:cx="http://schemas.microsoft.com/office/drawing/2014/chartex" xmlns:cx1="http://schemas.microsoft.com/office/drawing/2015/9/8/chartex" xmlns:cx2="http://schemas.microsoft.com/office/drawing/2015/10/21/chartex" xmlns:cx3="http://schemas.microsoft.com/office/drawing/2016/5/9/chartex" xmlns:cx4="http://schemas.microsoft.com/office/drawing/2016/5/10/chartex" xmlns:cx5="http://schemas.microsoft.com/office/drawing/2016/5/11/chartex" xmlns:cx6="http://schemas.microsoft.com/office/drawing/2016/5/12/chartex" xmlns:cx7="http://schemas.microsoft.com/office/drawing/2016/5/13/chartex" xmlns:cx8="http://schemas.microsoft.com/office/drawing/2016/5/14/chartex" xmlns:mc="http://schemas.openxmlformats.org/markup-compatibility/2006" xmlns:aink="http://schemas.microsoft.com/office/drawing/2016/ink" xmlns:am3d="http://schemas.microsoft.com/office/drawing/2017/model3d" xmlns:o="urn:schemas-microsoft-com:office:office" xmlns:r="http://schemas.openxmlformats.org/officeDocument/2006/relationships" xmlns:m="http://schemas.openxmlformats.org/officeDocument/2006/math" xmlns:v="urn:schemas-microsoft-com:vml" xmlns:wp14="http://schemas.microsoft.com/office/word/2010/wordprocessingDrawing" xmlns:wp="http://schemas.openxmlformats.org/drawingml/2006/wordprocessingDrawing" xmlns:w10="urn:schemas-microsoft-com:office:word" xmlns:w="http://schemas.openxmlformats.org/wordprocessingml/2006/main" xmlns:w14="http://schemas.microsoft.com/office/word/2010/wordml" xmlns:w15="http://schemas.microsoft.com/office/word/2012/wordml" xmlns:w16cid="http://schemas.microsoft.com/office/word/2016/wordml/cid" xmlns:w16se="http://schemas.microsoft.com/office/word/2015/wordml/symex" xmlns:wpg="http://schemas.microsoft.com/office/word/2010/wordprocessingGroup" xmlns:wpi="http://schemas.microsoft.com/office/word/2010/wordprocessingInk" xmlns:wne="http://schemas.microsoft.com/office/word/2006/wordml" xmlns:wps="http://schemas.microsoft.com/office/word/2010/wordprocessingShape" mc:Ignorable="w14 w15 w16se w16cid wp14">
   <w:footnote w:type="separator" w:id="-1">
     <w:p>
       <w:r>
@@ -4365,7 +6710,7 @@
 </file>
 
 <file path=word/numbering.xml><?xml version="1.0" encoding="utf-8"?>
-<w:numbering xmlns:wpc="http://schemas.microsoft.com/office/word/2010/wordprocessingCanvas" xmlns:cx="http://schemas.microsoft.com/office/drawing/2014/chartex" xmlns:cx1="http://schemas.microsoft.com/office/drawing/2015/9/8/chartex" xmlns:mc="http://schemas.openxmlformats.org/markup-compatibility/2006" xmlns:o="urn:schemas-microsoft-com:office:office" xmlns:r="http://schemas.openxmlformats.org/officeDocument/2006/relationships" xmlns:m="http://schemas.openxmlformats.org/officeDocument/2006/math" xmlns:v="urn:schemas-microsoft-com:vml" xmlns:wp14="http://schemas.microsoft.com/office/word/2010/wordprocessingDrawing" xmlns:wp="http://schemas.openxmlformats.org/drawingml/2006/wordprocessingDrawing" xmlns:w10="urn:schemas-microsoft-com:office:word" xmlns:w="http://schemas.openxmlformats.org/wordprocessingml/2006/main" xmlns:w14="http://schemas.microsoft.com/office/word/2010/wordml" xmlns:w15="http://schemas.microsoft.com/office/word/2012/wordml" xmlns:w16se="http://schemas.microsoft.com/office/word/2015/wordml/symex" xmlns:wpg="http://schemas.microsoft.com/office/word/2010/wordprocessingGroup" xmlns:wpi="http://schemas.microsoft.com/office/word/2010/wordprocessingInk" xmlns:wne="http://schemas.microsoft.com/office/word/2006/wordml" xmlns:wps="http://schemas.microsoft.com/office/word/2010/wordprocessingShape" mc:Ignorable="w14 w15 w16se wp14">
+<w:numbering xmlns:wpc="http://schemas.microsoft.com/office/word/2010/wordprocessingCanvas" xmlns:cx="http://schemas.microsoft.com/office/drawing/2014/chartex" xmlns:cx1="http://schemas.microsoft.com/office/drawing/2015/9/8/chartex" xmlns:cx2="http://schemas.microsoft.com/office/drawing/2015/10/21/chartex" xmlns:cx3="http://schemas.microsoft.com/office/drawing/2016/5/9/chartex" xmlns:cx4="http://schemas.microsoft.com/office/drawing/2016/5/10/chartex" xmlns:cx5="http://schemas.microsoft.com/office/drawing/2016/5/11/chartex" xmlns:cx6="http://schemas.microsoft.com/office/drawing/2016/5/12/chartex" xmlns:cx7="http://schemas.microsoft.com/office/drawing/2016/5/13/chartex" xmlns:cx8="http://schemas.microsoft.com/office/drawing/2016/5/14/chartex" xmlns:mc="http://schemas.openxmlformats.org/markup-compatibility/2006" xmlns:aink="http://schemas.microsoft.com/office/drawing/2016/ink" xmlns:am3d="http://schemas.microsoft.com/office/drawing/2017/model3d" xmlns:o="urn:schemas-microsoft-com:office:office" xmlns:r="http://schemas.openxmlformats.org/officeDocument/2006/relationships" xmlns:m="http://schemas.openxmlformats.org/officeDocument/2006/math" xmlns:v="urn:schemas-microsoft-com:vml" xmlns:wp14="http://schemas.microsoft.com/office/word/2010/wordprocessingDrawing" xmlns:wp="http://schemas.openxmlformats.org/drawingml/2006/wordprocessingDrawing" xmlns:w10="urn:schemas-microsoft-com:office:word" xmlns:w="http://schemas.openxmlformats.org/wordprocessingml/2006/main" xmlns:w14="http://schemas.microsoft.com/office/word/2010/wordml" xmlns:w15="http://schemas.microsoft.com/office/word/2012/wordml" xmlns:w16cid="http://schemas.microsoft.com/office/word/2016/wordml/cid" xmlns:w16se="http://schemas.microsoft.com/office/word/2015/wordml/symex" xmlns:wpg="http://schemas.microsoft.com/office/word/2010/wordprocessingGroup" xmlns:wpi="http://schemas.microsoft.com/office/word/2010/wordprocessingInk" xmlns:wne="http://schemas.microsoft.com/office/word/2006/wordml" xmlns:wps="http://schemas.microsoft.com/office/word/2010/wordprocessingShape" mc:Ignorable="w14 w15 w16se w16cid wp14">
   <w:abstractNum w:abstractNumId="0" w15:restartNumberingAfterBreak="0">
     <w:nsid w:val="FFFFFF1D"/>
     <w:multiLevelType w:val="multilevel"/>
@@ -4698,7 +7043,7 @@
     <w:lvl w:ilvl="0">
       <w:start w:val="1"/>
       <w:numFmt w:val="upperRoman"/>
-      <w:pStyle w:val="1"/>
+      <w:pStyle w:val="Heading1"/>
       <w:lvlText w:val="%1."/>
       <w:legacy w:legacy="1" w:legacySpace="144" w:legacyIndent="144"/>
       <w:lvlJc w:val="left"/>
@@ -4706,7 +7051,7 @@
     <w:lvl w:ilvl="1">
       <w:start w:val="1"/>
       <w:numFmt w:val="upperLetter"/>
-      <w:pStyle w:val="2"/>
+      <w:pStyle w:val="Heading2"/>
       <w:lvlText w:val="%2."/>
       <w:legacy w:legacy="1" w:legacySpace="144" w:legacyIndent="144"/>
       <w:lvlJc w:val="left"/>
@@ -4717,7 +7062,7 @@
     <w:lvl w:ilvl="2">
       <w:start w:val="1"/>
       <w:numFmt w:val="decimal"/>
-      <w:pStyle w:val="3"/>
+      <w:pStyle w:val="Heading3"/>
       <w:lvlText w:val="%3)"/>
       <w:legacy w:legacy="1" w:legacySpace="144" w:legacyIndent="144"/>
       <w:lvlJc w:val="left"/>
@@ -4728,7 +7073,7 @@
     <w:lvl w:ilvl="3">
       <w:start w:val="1"/>
       <w:numFmt w:val="lowerLetter"/>
-      <w:pStyle w:val="4"/>
+      <w:pStyle w:val="Heading4"/>
       <w:lvlText w:val="%4)"/>
       <w:legacy w:legacy="1" w:legacySpace="0" w:legacyIndent="720"/>
       <w:lvlJc w:val="left"/>
@@ -4739,7 +7084,7 @@
     <w:lvl w:ilvl="4">
       <w:start w:val="1"/>
       <w:numFmt w:val="decimal"/>
-      <w:pStyle w:val="5"/>
+      <w:pStyle w:val="Heading5"/>
       <w:lvlText w:val="(%5)"/>
       <w:legacy w:legacy="1" w:legacySpace="0" w:legacyIndent="720"/>
       <w:lvlJc w:val="left"/>
@@ -4750,7 +7095,7 @@
     <w:lvl w:ilvl="5">
       <w:start w:val="1"/>
       <w:numFmt w:val="lowerLetter"/>
-      <w:pStyle w:val="6"/>
+      <w:pStyle w:val="Heading6"/>
       <w:lvlText w:val="(%6)"/>
       <w:legacy w:legacy="1" w:legacySpace="0" w:legacyIndent="720"/>
       <w:lvlJc w:val="left"/>
@@ -4761,7 +7106,7 @@
     <w:lvl w:ilvl="6">
       <w:start w:val="1"/>
       <w:numFmt w:val="lowerRoman"/>
-      <w:pStyle w:val="7"/>
+      <w:pStyle w:val="Heading7"/>
       <w:lvlText w:val="(%7)"/>
       <w:legacy w:legacy="1" w:legacySpace="0" w:legacyIndent="720"/>
       <w:lvlJc w:val="left"/>
@@ -4772,7 +7117,7 @@
     <w:lvl w:ilvl="7">
       <w:start w:val="1"/>
       <w:numFmt w:val="lowerLetter"/>
-      <w:pStyle w:val="8"/>
+      <w:pStyle w:val="Heading8"/>
       <w:lvlText w:val="(%8)"/>
       <w:legacy w:legacy="1" w:legacySpace="0" w:legacyIndent="720"/>
       <w:lvlJc w:val="left"/>
@@ -4783,7 +7128,7 @@
     <w:lvl w:ilvl="8">
       <w:start w:val="1"/>
       <w:numFmt w:val="lowerRoman"/>
-      <w:pStyle w:val="9"/>
+      <w:pStyle w:val="Heading9"/>
       <w:lvlText w:val="(%9)"/>
       <w:legacy w:legacy="1" w:legacySpace="0" w:legacyIndent="720"/>
       <w:lvlJc w:val="left"/>
@@ -6013,7 +8358,7 @@
 </file>
 
 <file path=word/styles.xml><?xml version="1.0" encoding="utf-8"?>
-<w:styles xmlns:mc="http://schemas.openxmlformats.org/markup-compatibility/2006" xmlns:r="http://schemas.openxmlformats.org/officeDocument/2006/relationships" xmlns:w="http://schemas.openxmlformats.org/wordprocessingml/2006/main" xmlns:w14="http://schemas.microsoft.com/office/word/2010/wordml" xmlns:w15="http://schemas.microsoft.com/office/word/2012/wordml" xmlns:w16se="http://schemas.microsoft.com/office/word/2015/wordml/symex" mc:Ignorable="w14 w15 w16se">
+<w:styles xmlns:mc="http://schemas.openxmlformats.org/markup-compatibility/2006" xmlns:r="http://schemas.openxmlformats.org/officeDocument/2006/relationships" xmlns:w="http://schemas.openxmlformats.org/wordprocessingml/2006/main" xmlns:w14="http://schemas.microsoft.com/office/word/2010/wordml" xmlns:w15="http://schemas.microsoft.com/office/word/2012/wordml" xmlns:w16cid="http://schemas.microsoft.com/office/word/2016/wordml/cid" xmlns:w16se="http://schemas.microsoft.com/office/word/2015/wordml/symex" mc:Ignorable="w14 w15 w16se w16cid">
   <w:docDefaults>
     <w:rPrDefault>
       <w:rPr>
@@ -6029,7 +8374,7 @@
       </w:pPr>
     </w:pPrDefault>
   </w:docDefaults>
-  <w:latentStyles w:defLockedState="0" w:defUIPriority="99" w:defSemiHidden="0" w:defUnhideWhenUsed="0" w:defQFormat="0" w:count="371">
+  <w:latentStyles w:defLockedState="0" w:defUIPriority="99" w:defSemiHidden="0" w:defUnhideWhenUsed="0" w:defQFormat="0" w:count="375">
     <w:lsdException w:name="Normal" w:uiPriority="0" w:qFormat="1"/>
     <w:lsdException w:name="heading 1" w:uiPriority="9" w:qFormat="1"/>
     <w:lsdException w:name="heading 2" w:semiHidden="1" w:uiPriority="9" w:unhideWhenUsed="1" w:qFormat="1"/>
@@ -6401,8 +8746,12 @@
     <w:lsdException w:name="List Table 5 Dark Accent 6" w:uiPriority="50"/>
     <w:lsdException w:name="List Table 6 Colorful Accent 6" w:uiPriority="51"/>
     <w:lsdException w:name="List Table 7 Colorful Accent 6" w:uiPriority="52"/>
+    <w:lsdException w:name="Mention" w:semiHidden="1" w:unhideWhenUsed="1"/>
+    <w:lsdException w:name="Smart Hyperlink" w:semiHidden="1" w:unhideWhenUsed="1"/>
+    <w:lsdException w:name="Hashtag" w:semiHidden="1" w:unhideWhenUsed="1"/>
+    <w:lsdException w:name="Unresolved Mention" w:semiHidden="1" w:unhideWhenUsed="1"/>
   </w:latentStyles>
-  <w:style w:type="paragraph" w:default="1" w:styleId="a">
+  <w:style w:type="paragraph" w:default="1" w:styleId="Normal">
     <w:name w:val="Normal"/>
     <w:qFormat/>
     <w:rsid w:val="003D255B"/>
@@ -6416,11 +8765,11 @@
       <w:lang w:eastAsia="en-US"/>
     </w:rPr>
   </w:style>
-  <w:style w:type="paragraph" w:styleId="1">
+  <w:style w:type="paragraph" w:styleId="Heading1">
     <w:name w:val="heading 1"/>
-    <w:basedOn w:val="a"/>
-    <w:next w:val="a"/>
-    <w:link w:val="10"/>
+    <w:basedOn w:val="Normal"/>
+    <w:next w:val="Normal"/>
+    <w:link w:val="Heading1Char"/>
     <w:uiPriority w:val="9"/>
     <w:qFormat/>
     <w:rsid w:val="003D255B"/>
@@ -6438,11 +8787,11 @@
       <w:kern w:val="28"/>
     </w:rPr>
   </w:style>
-  <w:style w:type="paragraph" w:styleId="2">
+  <w:style w:type="paragraph" w:styleId="Heading2">
     <w:name w:val="heading 2"/>
-    <w:basedOn w:val="a"/>
-    <w:next w:val="a"/>
-    <w:link w:val="20"/>
+    <w:basedOn w:val="Normal"/>
+    <w:next w:val="Normal"/>
+    <w:link w:val="Heading2Char"/>
     <w:uiPriority w:val="9"/>
     <w:qFormat/>
     <w:rsid w:val="003D255B"/>
@@ -6460,11 +8809,11 @@
       <w:iCs/>
     </w:rPr>
   </w:style>
-  <w:style w:type="paragraph" w:styleId="3">
+  <w:style w:type="paragraph" w:styleId="Heading3">
     <w:name w:val="heading 3"/>
-    <w:basedOn w:val="a"/>
-    <w:next w:val="a"/>
-    <w:link w:val="30"/>
+    <w:basedOn w:val="Normal"/>
+    <w:next w:val="Normal"/>
+    <w:link w:val="Heading3Char"/>
     <w:uiPriority w:val="9"/>
     <w:qFormat/>
     <w:rsid w:val="003D255B"/>
@@ -6481,11 +8830,11 @@
       <w:iCs/>
     </w:rPr>
   </w:style>
-  <w:style w:type="paragraph" w:styleId="4">
+  <w:style w:type="paragraph" w:styleId="Heading4">
     <w:name w:val="heading 4"/>
-    <w:basedOn w:val="a"/>
-    <w:next w:val="a"/>
-    <w:link w:val="40"/>
+    <w:basedOn w:val="Normal"/>
+    <w:next w:val="Normal"/>
+    <w:link w:val="Heading4Char"/>
     <w:uiPriority w:val="9"/>
     <w:qFormat/>
     <w:rsid w:val="003D255B"/>
@@ -6505,11 +8854,11 @@
       <w:szCs w:val="18"/>
     </w:rPr>
   </w:style>
-  <w:style w:type="paragraph" w:styleId="5">
+  <w:style w:type="paragraph" w:styleId="Heading5">
     <w:name w:val="heading 5"/>
-    <w:basedOn w:val="a"/>
-    <w:next w:val="a"/>
-    <w:link w:val="50"/>
+    <w:basedOn w:val="Normal"/>
+    <w:next w:val="Normal"/>
+    <w:link w:val="Heading5Char"/>
     <w:uiPriority w:val="9"/>
     <w:qFormat/>
     <w:rsid w:val="003D255B"/>
@@ -6526,11 +8875,11 @@
       <w:szCs w:val="18"/>
     </w:rPr>
   </w:style>
-  <w:style w:type="paragraph" w:styleId="6">
+  <w:style w:type="paragraph" w:styleId="Heading6">
     <w:name w:val="heading 6"/>
-    <w:basedOn w:val="a"/>
-    <w:next w:val="a"/>
-    <w:link w:val="60"/>
+    <w:basedOn w:val="Normal"/>
+    <w:next w:val="Normal"/>
+    <w:link w:val="Heading6Char"/>
     <w:uiPriority w:val="9"/>
     <w:qFormat/>
     <w:rsid w:val="003D255B"/>
@@ -6549,11 +8898,11 @@
       <w:szCs w:val="16"/>
     </w:rPr>
   </w:style>
-  <w:style w:type="paragraph" w:styleId="7">
+  <w:style w:type="paragraph" w:styleId="Heading7">
     <w:name w:val="heading 7"/>
-    <w:basedOn w:val="a"/>
-    <w:next w:val="a"/>
-    <w:link w:val="70"/>
+    <w:basedOn w:val="Normal"/>
+    <w:next w:val="Normal"/>
+    <w:link w:val="Heading7Char"/>
     <w:uiPriority w:val="9"/>
     <w:qFormat/>
     <w:rsid w:val="003D255B"/>
@@ -6570,11 +8919,11 @@
       <w:szCs w:val="16"/>
     </w:rPr>
   </w:style>
-  <w:style w:type="paragraph" w:styleId="8">
+  <w:style w:type="paragraph" w:styleId="Heading8">
     <w:name w:val="heading 8"/>
-    <w:basedOn w:val="a"/>
-    <w:next w:val="a"/>
-    <w:link w:val="80"/>
+    <w:basedOn w:val="Normal"/>
+    <w:next w:val="Normal"/>
+    <w:link w:val="Heading8Char"/>
     <w:uiPriority w:val="9"/>
     <w:qFormat/>
     <w:rsid w:val="003D255B"/>
@@ -6593,11 +8942,11 @@
       <w:szCs w:val="16"/>
     </w:rPr>
   </w:style>
-  <w:style w:type="paragraph" w:styleId="9">
+  <w:style w:type="paragraph" w:styleId="Heading9">
     <w:name w:val="heading 9"/>
-    <w:basedOn w:val="a"/>
-    <w:next w:val="a"/>
-    <w:link w:val="90"/>
+    <w:basedOn w:val="Normal"/>
+    <w:next w:val="Normal"/>
+    <w:link w:val="Heading9Char"/>
     <w:uiPriority w:val="9"/>
     <w:qFormat/>
     <w:rsid w:val="003D255B"/>
@@ -6614,13 +8963,13 @@
       <w:szCs w:val="16"/>
     </w:rPr>
   </w:style>
-  <w:style w:type="character" w:default="1" w:styleId="a0">
+  <w:style w:type="character" w:default="1" w:styleId="DefaultParagraphFont">
     <w:name w:val="Default Paragraph Font"/>
     <w:uiPriority w:val="1"/>
     <w:semiHidden/>
     <w:unhideWhenUsed/>
   </w:style>
-  <w:style w:type="table" w:default="1" w:styleId="a1">
+  <w:style w:type="table" w:default="1" w:styleId="TableNormal">
     <w:name w:val="Normal Table"/>
     <w:uiPriority w:val="99"/>
     <w:semiHidden/>
@@ -6635,16 +8984,16 @@
       </w:tblCellMar>
     </w:tblPr>
   </w:style>
-  <w:style w:type="numbering" w:default="1" w:styleId="a2">
+  <w:style w:type="numbering" w:default="1" w:styleId="NoList">
     <w:name w:val="No List"/>
     <w:uiPriority w:val="99"/>
     <w:semiHidden/>
     <w:unhideWhenUsed/>
   </w:style>
-  <w:style w:type="paragraph" w:styleId="a3">
+  <w:style w:type="paragraph" w:styleId="Header">
     <w:name w:val="header"/>
-    <w:basedOn w:val="a"/>
-    <w:link w:val="a4"/>
+    <w:basedOn w:val="Normal"/>
+    <w:link w:val="HeaderChar"/>
     <w:unhideWhenUsed/>
     <w:rsid w:val="003D255B"/>
     <w:pPr>
@@ -6654,16 +9003,16 @@
       </w:tabs>
     </w:pPr>
   </w:style>
-  <w:style w:type="character" w:customStyle="1" w:styleId="a4">
-    <w:name w:val="页眉 字符"/>
-    <w:basedOn w:val="a0"/>
-    <w:link w:val="a3"/>
+  <w:style w:type="character" w:customStyle="1" w:styleId="HeaderChar">
+    <w:name w:val="Header Char"/>
+    <w:basedOn w:val="DefaultParagraphFont"/>
+    <w:link w:val="Header"/>
     <w:rsid w:val="003D255B"/>
   </w:style>
-  <w:style w:type="paragraph" w:styleId="a5">
+  <w:style w:type="paragraph" w:styleId="Footer">
     <w:name w:val="footer"/>
-    <w:basedOn w:val="a"/>
-    <w:link w:val="a6"/>
+    <w:basedOn w:val="Normal"/>
+    <w:link w:val="FooterChar"/>
     <w:uiPriority w:val="99"/>
     <w:unhideWhenUsed/>
     <w:rsid w:val="003D255B"/>
@@ -6674,17 +9023,17 @@
       </w:tabs>
     </w:pPr>
   </w:style>
-  <w:style w:type="character" w:customStyle="1" w:styleId="a6">
-    <w:name w:val="页脚 字符"/>
-    <w:basedOn w:val="a0"/>
-    <w:link w:val="a5"/>
+  <w:style w:type="character" w:customStyle="1" w:styleId="FooterChar">
+    <w:name w:val="Footer Char"/>
+    <w:basedOn w:val="DefaultParagraphFont"/>
+    <w:link w:val="Footer"/>
     <w:uiPriority w:val="99"/>
     <w:rsid w:val="003D255B"/>
   </w:style>
-  <w:style w:type="character" w:customStyle="1" w:styleId="10">
-    <w:name w:val="标题 1 字符"/>
-    <w:basedOn w:val="a0"/>
-    <w:link w:val="1"/>
+  <w:style w:type="character" w:customStyle="1" w:styleId="Heading1Char">
+    <w:name w:val="Heading 1 Char"/>
+    <w:basedOn w:val="DefaultParagraphFont"/>
+    <w:link w:val="Heading1"/>
     <w:uiPriority w:val="9"/>
     <w:rsid w:val="003D255B"/>
     <w:rPr>
@@ -6696,10 +9045,10 @@
       <w:lang w:eastAsia="en-US"/>
     </w:rPr>
   </w:style>
-  <w:style w:type="character" w:customStyle="1" w:styleId="20">
-    <w:name w:val="标题 2 字符"/>
-    <w:basedOn w:val="a0"/>
-    <w:link w:val="2"/>
+  <w:style w:type="character" w:customStyle="1" w:styleId="Heading2Char">
+    <w:name w:val="Heading 2 Char"/>
+    <w:basedOn w:val="DefaultParagraphFont"/>
+    <w:link w:val="Heading2"/>
     <w:uiPriority w:val="9"/>
     <w:rsid w:val="003D255B"/>
     <w:rPr>
@@ -6711,10 +9060,10 @@
       <w:lang w:eastAsia="en-US"/>
     </w:rPr>
   </w:style>
-  <w:style w:type="character" w:customStyle="1" w:styleId="30">
-    <w:name w:val="标题 3 字符"/>
-    <w:basedOn w:val="a0"/>
-    <w:link w:val="3"/>
+  <w:style w:type="character" w:customStyle="1" w:styleId="Heading3Char">
+    <w:name w:val="Heading 3 Char"/>
+    <w:basedOn w:val="DefaultParagraphFont"/>
+    <w:link w:val="Heading3"/>
     <w:uiPriority w:val="9"/>
     <w:rsid w:val="003D255B"/>
     <w:rPr>
@@ -6726,10 +9075,10 @@
       <w:lang w:eastAsia="en-US"/>
     </w:rPr>
   </w:style>
-  <w:style w:type="character" w:customStyle="1" w:styleId="40">
-    <w:name w:val="标题 4 字符"/>
-    <w:basedOn w:val="a0"/>
-    <w:link w:val="4"/>
+  <w:style w:type="character" w:customStyle="1" w:styleId="Heading4Char">
+    <w:name w:val="Heading 4 Char"/>
+    <w:basedOn w:val="DefaultParagraphFont"/>
+    <w:link w:val="Heading4"/>
     <w:uiPriority w:val="9"/>
     <w:rsid w:val="003D255B"/>
     <w:rPr>
@@ -6741,10 +9090,10 @@
       <w:lang w:eastAsia="en-US"/>
     </w:rPr>
   </w:style>
-  <w:style w:type="character" w:customStyle="1" w:styleId="50">
-    <w:name w:val="标题 5 字符"/>
-    <w:basedOn w:val="a0"/>
-    <w:link w:val="5"/>
+  <w:style w:type="character" w:customStyle="1" w:styleId="Heading5Char">
+    <w:name w:val="Heading 5 Char"/>
+    <w:basedOn w:val="DefaultParagraphFont"/>
+    <w:link w:val="Heading5"/>
     <w:uiPriority w:val="9"/>
     <w:rsid w:val="003D255B"/>
     <w:rPr>
@@ -6754,10 +9103,10 @@
       <w:lang w:eastAsia="en-US"/>
     </w:rPr>
   </w:style>
-  <w:style w:type="character" w:customStyle="1" w:styleId="60">
-    <w:name w:val="标题 6 字符"/>
-    <w:basedOn w:val="a0"/>
-    <w:link w:val="6"/>
+  <w:style w:type="character" w:customStyle="1" w:styleId="Heading6Char">
+    <w:name w:val="Heading 6 Char"/>
+    <w:basedOn w:val="DefaultParagraphFont"/>
+    <w:link w:val="Heading6"/>
     <w:uiPriority w:val="9"/>
     <w:rsid w:val="003D255B"/>
     <w:rPr>
@@ -6769,10 +9118,10 @@
       <w:lang w:eastAsia="en-US"/>
     </w:rPr>
   </w:style>
-  <w:style w:type="character" w:customStyle="1" w:styleId="70">
-    <w:name w:val="标题 7 字符"/>
-    <w:basedOn w:val="a0"/>
-    <w:link w:val="7"/>
+  <w:style w:type="character" w:customStyle="1" w:styleId="Heading7Char">
+    <w:name w:val="Heading 7 Char"/>
+    <w:basedOn w:val="DefaultParagraphFont"/>
+    <w:link w:val="Heading7"/>
     <w:uiPriority w:val="9"/>
     <w:rsid w:val="003D255B"/>
     <w:rPr>
@@ -6782,10 +9131,10 @@
       <w:lang w:eastAsia="en-US"/>
     </w:rPr>
   </w:style>
-  <w:style w:type="character" w:customStyle="1" w:styleId="80">
-    <w:name w:val="标题 8 字符"/>
-    <w:basedOn w:val="a0"/>
-    <w:link w:val="8"/>
+  <w:style w:type="character" w:customStyle="1" w:styleId="Heading8Char">
+    <w:name w:val="Heading 8 Char"/>
+    <w:basedOn w:val="DefaultParagraphFont"/>
+    <w:link w:val="Heading8"/>
     <w:uiPriority w:val="9"/>
     <w:rsid w:val="003D255B"/>
     <w:rPr>
@@ -6797,10 +9146,10 @@
       <w:lang w:eastAsia="en-US"/>
     </w:rPr>
   </w:style>
-  <w:style w:type="character" w:customStyle="1" w:styleId="90">
-    <w:name w:val="标题 9 字符"/>
-    <w:basedOn w:val="a0"/>
-    <w:link w:val="9"/>
+  <w:style w:type="character" w:customStyle="1" w:styleId="Heading9Char">
+    <w:name w:val="Heading 9 Char"/>
+    <w:basedOn w:val="DefaultParagraphFont"/>
+    <w:link w:val="Heading9"/>
     <w:uiPriority w:val="9"/>
     <w:rsid w:val="003D255B"/>
     <w:rPr>
@@ -6812,8 +9161,8 @@
   </w:style>
   <w:style w:type="paragraph" w:customStyle="1" w:styleId="Abstract">
     <w:name w:val="Abstract"/>
-    <w:basedOn w:val="a"/>
-    <w:next w:val="a"/>
+    <w:basedOn w:val="Normal"/>
+    <w:next w:val="Normal"/>
     <w:rsid w:val="003D255B"/>
     <w:pPr>
       <w:spacing w:before="20"/>
@@ -6829,8 +9178,8 @@
   </w:style>
   <w:style w:type="paragraph" w:customStyle="1" w:styleId="Authors">
     <w:name w:val="Authors"/>
-    <w:basedOn w:val="a"/>
-    <w:next w:val="a"/>
+    <w:basedOn w:val="Normal"/>
+    <w:next w:val="Normal"/>
     <w:rsid w:val="003D255B"/>
     <w:pPr>
       <w:framePr w:w="9072" w:hSpace="187" w:vSpace="187" w:wrap="notBeside" w:vAnchor="text" w:hAnchor="page" w:xAlign="center" w:y="1"/>
@@ -6853,11 +9202,11 @@
       <w:szCs w:val="22"/>
     </w:rPr>
   </w:style>
-  <w:style w:type="paragraph" w:styleId="a7">
+  <w:style w:type="paragraph" w:styleId="Title">
     <w:name w:val="Title"/>
-    <w:basedOn w:val="a"/>
-    <w:next w:val="a"/>
-    <w:link w:val="a8"/>
+    <w:basedOn w:val="Normal"/>
+    <w:next w:val="Normal"/>
+    <w:link w:val="TitleChar"/>
     <w:qFormat/>
     <w:rsid w:val="003D255B"/>
     <w:pPr>
@@ -6870,10 +9219,10 @@
       <w:szCs w:val="48"/>
     </w:rPr>
   </w:style>
-  <w:style w:type="character" w:customStyle="1" w:styleId="a8">
-    <w:name w:val="标题 字符"/>
-    <w:basedOn w:val="a0"/>
-    <w:link w:val="a7"/>
+  <w:style w:type="character" w:customStyle="1" w:styleId="TitleChar">
+    <w:name w:val="Title Char"/>
+    <w:basedOn w:val="DefaultParagraphFont"/>
+    <w:link w:val="Title"/>
     <w:rsid w:val="003D255B"/>
     <w:rPr>
       <w:rFonts w:ascii="Times New Roman" w:eastAsia="Times New Roman" w:hAnsi="Times New Roman" w:cs="Times New Roman"/>
@@ -6883,10 +9232,10 @@
       <w:lang w:eastAsia="en-US"/>
     </w:rPr>
   </w:style>
-  <w:style w:type="paragraph" w:styleId="a9">
+  <w:style w:type="paragraph" w:styleId="FootnoteText">
     <w:name w:val="footnote text"/>
-    <w:basedOn w:val="a"/>
-    <w:link w:val="aa"/>
+    <w:basedOn w:val="Normal"/>
+    <w:link w:val="FootnoteTextChar"/>
     <w:semiHidden/>
     <w:rsid w:val="003D255B"/>
     <w:pPr>
@@ -6898,10 +9247,10 @@
       <w:szCs w:val="16"/>
     </w:rPr>
   </w:style>
-  <w:style w:type="character" w:customStyle="1" w:styleId="aa">
-    <w:name w:val="脚注文本 字符"/>
-    <w:basedOn w:val="a0"/>
-    <w:link w:val="a9"/>
+  <w:style w:type="character" w:customStyle="1" w:styleId="FootnoteTextChar">
+    <w:name w:val="Footnote Text Char"/>
+    <w:basedOn w:val="DefaultParagraphFont"/>
+    <w:link w:val="FootnoteText"/>
     <w:semiHidden/>
     <w:rsid w:val="003D255B"/>
     <w:rPr>
@@ -6913,7 +9262,7 @@
   </w:style>
   <w:style w:type="paragraph" w:customStyle="1" w:styleId="References">
     <w:name w:val="References"/>
-    <w:basedOn w:val="a"/>
+    <w:basedOn w:val="Normal"/>
     <w:rsid w:val="003D255B"/>
     <w:pPr>
       <w:numPr>
@@ -6928,8 +9277,8 @@
   </w:style>
   <w:style w:type="paragraph" w:customStyle="1" w:styleId="IndexTerms">
     <w:name w:val="IndexTerms"/>
-    <w:basedOn w:val="a"/>
-    <w:next w:val="a"/>
+    <w:basedOn w:val="Normal"/>
+    <w:next w:val="Normal"/>
     <w:rsid w:val="003D255B"/>
     <w:pPr>
       <w:ind w:firstLine="202"/>
@@ -6942,7 +9291,7 @@
       <w:szCs w:val="18"/>
     </w:rPr>
   </w:style>
-  <w:style w:type="character" w:styleId="ab">
+  <w:style w:type="character" w:styleId="FootnoteReference">
     <w:name w:val="footnote reference"/>
     <w:semiHidden/>
     <w:rsid w:val="003D255B"/>
@@ -6952,7 +9301,8 @@
   </w:style>
   <w:style w:type="paragraph" w:customStyle="1" w:styleId="Text">
     <w:name w:val="Text"/>
-    <w:basedOn w:val="a"/>
+    <w:basedOn w:val="Normal"/>
+    <w:link w:val="TextChar"/>
     <w:rsid w:val="003D255B"/>
     <w:pPr>
       <w:widowControl w:val="0"/>
@@ -6963,7 +9313,7 @@
   </w:style>
   <w:style w:type="paragraph" w:customStyle="1" w:styleId="FigureCaption">
     <w:name w:val="Figure Caption"/>
-    <w:basedOn w:val="a"/>
+    <w:basedOn w:val="Normal"/>
     <w:rsid w:val="003D255B"/>
     <w:pPr>
       <w:jc w:val="both"/>
@@ -6975,7 +9325,7 @@
   </w:style>
   <w:style w:type="paragraph" w:customStyle="1" w:styleId="TableTitle">
     <w:name w:val="Table Title"/>
-    <w:basedOn w:val="a"/>
+    <w:basedOn w:val="Normal"/>
     <w:rsid w:val="003D255B"/>
     <w:pPr>
       <w:jc w:val="center"/>
@@ -6988,7 +9338,7 @@
   </w:style>
   <w:style w:type="paragraph" w:customStyle="1" w:styleId="ReferenceHead">
     <w:name w:val="Reference Head"/>
-    <w:basedOn w:val="1"/>
+    <w:basedOn w:val="Heading1"/>
     <w:link w:val="ReferenceHeadChar"/>
     <w:rsid w:val="003D255B"/>
     <w:pPr>
@@ -6999,8 +9349,8 @@
   </w:style>
   <w:style w:type="paragraph" w:customStyle="1" w:styleId="Equation">
     <w:name w:val="Equation"/>
-    <w:basedOn w:val="a"/>
-    <w:next w:val="a"/>
+    <w:basedOn w:val="Normal"/>
+    <w:next w:val="Normal"/>
     <w:rsid w:val="003D255B"/>
     <w:pPr>
       <w:widowControl w:val="0"/>
@@ -7011,7 +9361,7 @@
       <w:jc w:val="both"/>
     </w:pPr>
   </w:style>
-  <w:style w:type="character" w:styleId="ac">
+  <w:style w:type="character" w:styleId="Hyperlink">
     <w:name w:val="Hyperlink"/>
     <w:rsid w:val="003D255B"/>
     <w:rPr>
@@ -7019,7 +9369,7 @@
       <w:u w:val="single"/>
     </w:rPr>
   </w:style>
-  <w:style w:type="character" w:styleId="ad">
+  <w:style w:type="character" w:styleId="FollowedHyperlink">
     <w:name w:val="FollowedHyperlink"/>
     <w:rsid w:val="003D255B"/>
     <w:rPr>
@@ -7027,10 +9377,10 @@
       <w:u w:val="single"/>
     </w:rPr>
   </w:style>
-  <w:style w:type="paragraph" w:styleId="ae">
+  <w:style w:type="paragraph" w:styleId="BodyTextIndent">
     <w:name w:val="Body Text Indent"/>
-    <w:basedOn w:val="a"/>
-    <w:link w:val="af"/>
+    <w:basedOn w:val="Normal"/>
+    <w:link w:val="BodyTextIndentChar"/>
     <w:rsid w:val="003D255B"/>
     <w:pPr>
       <w:ind w:left="630" w:hanging="630"/>
@@ -7039,10 +9389,10 @@
       <w:szCs w:val="24"/>
     </w:rPr>
   </w:style>
-  <w:style w:type="character" w:customStyle="1" w:styleId="af">
-    <w:name w:val="正文文本缩进 字符"/>
-    <w:basedOn w:val="a0"/>
-    <w:link w:val="ae"/>
+  <w:style w:type="character" w:customStyle="1" w:styleId="BodyTextIndentChar">
+    <w:name w:val="Body Text Indent Char"/>
+    <w:basedOn w:val="DefaultParagraphFont"/>
+    <w:link w:val="BodyTextIndent"/>
     <w:rsid w:val="003D255B"/>
     <w:rPr>
       <w:rFonts w:ascii="Times New Roman" w:eastAsia="Times New Roman" w:hAnsi="Times New Roman" w:cs="Times New Roman"/>
@@ -7051,10 +9401,10 @@
       <w:lang w:eastAsia="en-US"/>
     </w:rPr>
   </w:style>
-  <w:style w:type="paragraph" w:styleId="af0">
+  <w:style w:type="paragraph" w:styleId="DocumentMap">
     <w:name w:val="Document Map"/>
-    <w:basedOn w:val="a"/>
-    <w:link w:val="af1"/>
+    <w:basedOn w:val="Normal"/>
+    <w:link w:val="DocumentMapChar"/>
     <w:semiHidden/>
     <w:rsid w:val="003D255B"/>
     <w:pPr>
@@ -7064,10 +9414,10 @@
       <w:rFonts w:ascii="Tahoma" w:hAnsi="Tahoma" w:cs="Tahoma"/>
     </w:rPr>
   </w:style>
-  <w:style w:type="character" w:customStyle="1" w:styleId="af1">
-    <w:name w:val="文档结构图 字符"/>
-    <w:basedOn w:val="a0"/>
-    <w:link w:val="af0"/>
+  <w:style w:type="character" w:customStyle="1" w:styleId="DocumentMapChar">
+    <w:name w:val="Document Map Char"/>
+    <w:basedOn w:val="DefaultParagraphFont"/>
+    <w:link w:val="DocumentMap"/>
     <w:semiHidden/>
     <w:rsid w:val="003D255B"/>
     <w:rPr>
@@ -7080,8 +9430,8 @@
   </w:style>
   <w:style w:type="paragraph" w:customStyle="1" w:styleId="Pa0">
     <w:name w:val="Pa0"/>
-    <w:basedOn w:val="a"/>
-    <w:next w:val="a"/>
+    <w:basedOn w:val="Normal"/>
+    <w:next w:val="Normal"/>
     <w:rsid w:val="003D255B"/>
     <w:pPr>
       <w:widowControl w:val="0"/>
@@ -7094,7 +9444,7 @@
       <w:szCs w:val="24"/>
     </w:rPr>
   </w:style>
-  <w:style w:type="character" w:customStyle="1" w:styleId="A50">
+  <w:style w:type="character" w:customStyle="1" w:styleId="A5">
     <w:name w:val="A5"/>
     <w:rsid w:val="003D255B"/>
     <w:rPr>
@@ -7103,10 +9453,10 @@
       <w:szCs w:val="20"/>
     </w:rPr>
   </w:style>
-  <w:style w:type="paragraph" w:styleId="af2">
+  <w:style w:type="paragraph" w:styleId="BalloonText">
     <w:name w:val="Balloon Text"/>
-    <w:basedOn w:val="a"/>
-    <w:link w:val="af3"/>
+    <w:basedOn w:val="Normal"/>
+    <w:link w:val="BalloonTextChar"/>
     <w:rsid w:val="003D255B"/>
     <w:rPr>
       <w:rFonts w:ascii="Tahoma" w:hAnsi="Tahoma" w:cs="Tahoma"/>
@@ -7114,10 +9464,10 @@
       <w:szCs w:val="16"/>
     </w:rPr>
   </w:style>
-  <w:style w:type="character" w:customStyle="1" w:styleId="af3">
-    <w:name w:val="批注框文本 字符"/>
-    <w:basedOn w:val="a0"/>
-    <w:link w:val="af2"/>
+  <w:style w:type="character" w:customStyle="1" w:styleId="BalloonTextChar">
+    <w:name w:val="Balloon Text Char"/>
+    <w:basedOn w:val="DefaultParagraphFont"/>
+    <w:link w:val="BalloonText"/>
     <w:rsid w:val="003D255B"/>
     <w:rPr>
       <w:rFonts w:ascii="Tahoma" w:eastAsia="Times New Roman" w:hAnsi="Tahoma" w:cs="Tahoma"/>
@@ -7137,7 +9487,7 @@
   </w:style>
   <w:style w:type="paragraph" w:customStyle="1" w:styleId="ParagraphStyle1">
     <w:name w:val="Paragraph Style 1"/>
-    <w:basedOn w:val="a"/>
+    <w:basedOn w:val="Normal"/>
     <w:uiPriority w:val="99"/>
     <w:rsid w:val="003D255B"/>
     <w:pPr>
@@ -7241,7 +9591,7 @@
   </w:style>
   <w:style w:type="paragraph" w:customStyle="1" w:styleId="TextL-MAG">
     <w:name w:val="Text L-MAG"/>
-    <w:basedOn w:val="a"/>
+    <w:basedOn w:val="Normal"/>
     <w:link w:val="TextL-MAGChar"/>
     <w:qFormat/>
     <w:rsid w:val="003D255B"/>
@@ -7273,12 +9623,12 @@
   </w:style>
   <w:style w:type="character" w:customStyle="1" w:styleId="m5113501246024331607m-6864882937387638336gmail-il">
     <w:name w:val="m_5113501246024331607m_-6864882937387638336gmail-il"/>
-    <w:basedOn w:val="a0"/>
+    <w:basedOn w:val="DefaultParagraphFont"/>
     <w:rsid w:val="003D255B"/>
   </w:style>
   <w:style w:type="paragraph" w:customStyle="1" w:styleId="ColorfulList-Accent11">
     <w:name w:val="Colorful List - Accent 11"/>
-    <w:basedOn w:val="a"/>
+    <w:basedOn w:val="Normal"/>
     <w:uiPriority w:val="34"/>
     <w:qFormat/>
     <w:rsid w:val="003D255B"/>
@@ -7289,19 +9639,19 @@
   </w:style>
   <w:style w:type="character" w:customStyle="1" w:styleId="apple-converted-space">
     <w:name w:val="apple-converted-space"/>
-    <w:basedOn w:val="a0"/>
+    <w:basedOn w:val="DefaultParagraphFont"/>
     <w:rsid w:val="003D255B"/>
   </w:style>
-  <w:style w:type="paragraph" w:styleId="af4">
+  <w:style w:type="paragraph" w:styleId="EndnoteText">
     <w:name w:val="endnote text"/>
-    <w:basedOn w:val="a"/>
-    <w:link w:val="af5"/>
+    <w:basedOn w:val="Normal"/>
+    <w:link w:val="EndnoteTextChar"/>
     <w:rsid w:val="003D255B"/>
   </w:style>
-  <w:style w:type="character" w:customStyle="1" w:styleId="af5">
-    <w:name w:val="尾注文本 字符"/>
-    <w:basedOn w:val="a0"/>
-    <w:link w:val="af4"/>
+  <w:style w:type="character" w:customStyle="1" w:styleId="EndnoteTextChar">
+    <w:name w:val="Endnote Text Char"/>
+    <w:basedOn w:val="DefaultParagraphFont"/>
+    <w:link w:val="EndnoteText"/>
     <w:rsid w:val="003D255B"/>
     <w:rPr>
       <w:rFonts w:ascii="Times New Roman" w:eastAsia="Times New Roman" w:hAnsi="Times New Roman" w:cs="Times New Roman"/>
@@ -7310,22 +9660,83 @@
       <w:lang w:eastAsia="en-US"/>
     </w:rPr>
   </w:style>
-  <w:style w:type="character" w:styleId="af6">
+  <w:style w:type="character" w:styleId="EndnoteReference">
     <w:name w:val="endnote reference"/>
-    <w:basedOn w:val="a0"/>
+    <w:basedOn w:val="DefaultParagraphFont"/>
     <w:rsid w:val="003D255B"/>
     <w:rPr>
       <w:vertAlign w:val="superscript"/>
     </w:rPr>
   </w:style>
-  <w:style w:type="character" w:styleId="af7">
+  <w:style w:type="character" w:styleId="PlaceholderText">
     <w:name w:val="Placeholder Text"/>
-    <w:basedOn w:val="a0"/>
+    <w:basedOn w:val="DefaultParagraphFont"/>
     <w:uiPriority w:val="99"/>
     <w:semiHidden/>
     <w:rsid w:val="001D2DA6"/>
     <w:rPr>
       <w:color w:val="808080"/>
+    </w:rPr>
+  </w:style>
+  <w:style w:type="table" w:styleId="TableGrid">
+    <w:name w:val="Table Grid"/>
+    <w:basedOn w:val="TableNormal"/>
+    <w:uiPriority w:val="39"/>
+    <w:rsid w:val="00B158F7"/>
+    <w:pPr>
+      <w:spacing w:after="0" w:line="240" w:lineRule="auto"/>
+    </w:pPr>
+    <w:tblPr>
+      <w:tblBorders>
+        <w:top w:val="single" w:sz="4" w:space="0" w:color="auto"/>
+        <w:left w:val="single" w:sz="4" w:space="0" w:color="auto"/>
+        <w:bottom w:val="single" w:sz="4" w:space="0" w:color="auto"/>
+        <w:right w:val="single" w:sz="4" w:space="0" w:color="auto"/>
+        <w:insideH w:val="single" w:sz="4" w:space="0" w:color="auto"/>
+        <w:insideV w:val="single" w:sz="4" w:space="0" w:color="auto"/>
+      </w:tblBorders>
+    </w:tblPr>
+  </w:style>
+  <w:style w:type="paragraph" w:customStyle="1" w:styleId="MTDisplayEquation">
+    <w:name w:val="MTDisplayEquation"/>
+    <w:basedOn w:val="Text"/>
+    <w:next w:val="Normal"/>
+    <w:link w:val="MTDisplayEquationChar"/>
+    <w:rsid w:val="003C6E0F"/>
+    <w:pPr>
+      <w:tabs>
+        <w:tab w:val="center" w:pos="2520"/>
+        <w:tab w:val="right" w:pos="5040"/>
+      </w:tabs>
+      <w:jc w:val="center"/>
+    </w:pPr>
+    <w:rPr>
+      <w:color w:val="000000" w:themeColor="text1"/>
+    </w:rPr>
+  </w:style>
+  <w:style w:type="character" w:customStyle="1" w:styleId="TextChar">
+    <w:name w:val="Text Char"/>
+    <w:basedOn w:val="DefaultParagraphFont"/>
+    <w:link w:val="Text"/>
+    <w:rsid w:val="003C6E0F"/>
+    <w:rPr>
+      <w:rFonts w:ascii="Times New Roman" w:eastAsia="Times New Roman" w:hAnsi="Times New Roman" w:cs="Times New Roman"/>
+      <w:sz w:val="20"/>
+      <w:szCs w:val="20"/>
+      <w:lang w:eastAsia="en-US"/>
+    </w:rPr>
+  </w:style>
+  <w:style w:type="character" w:customStyle="1" w:styleId="MTDisplayEquationChar">
+    <w:name w:val="MTDisplayEquation Char"/>
+    <w:basedOn w:val="TextChar"/>
+    <w:link w:val="MTDisplayEquation"/>
+    <w:rsid w:val="003C6E0F"/>
+    <w:rPr>
+      <w:rFonts w:ascii="Times New Roman" w:eastAsia="Times New Roman" w:hAnsi="Times New Roman" w:cs="Times New Roman"/>
+      <w:color w:val="000000" w:themeColor="text1"/>
+      <w:sz w:val="20"/>
+      <w:szCs w:val="20"/>
+      <w:lang w:eastAsia="en-US"/>
     </w:rPr>
   </w:style>
 </w:styles>

</xml_diff>